<commit_message>
Bij Users en Permissies
</commit_message>
<xml_diff>
--- a/Practicum 1/Practicum 1 - Marcel Bos.docx
+++ b/Practicum 1/Practicum 1 - Marcel Bos.docx
@@ -61,85 +61,11 @@
         </w:numPr>
       </w:pPr>
       <w:r>
-        <w:t xml:space="preserve">Ik heb 1 bestand aangemaakt met </w:t>
-      </w:r>
-      <w:proofErr w:type="spellStart"/>
-      <w:r>
-        <w:t>touch</w:t>
-      </w:r>
-      <w:proofErr w:type="spellEnd"/>
-      <w:r>
-        <w:t xml:space="preserve"> en hierin met </w:t>
-      </w:r>
-      <w:proofErr w:type="spellStart"/>
-      <w:r>
-        <w:t>nano</w:t>
-      </w:r>
-      <w:proofErr w:type="spellEnd"/>
-      <w:r>
-        <w:t xml:space="preserve"> </w:t>
-      </w:r>
-      <w:proofErr w:type="spellStart"/>
-      <w:r>
-        <w:t>Main</w:t>
-      </w:r>
-      <w:proofErr w:type="spellEnd"/>
-      <w:r>
-        <w:t xml:space="preserve"> toegevoegd. Daarna wordt het bestand gevonden via het commando : </w:t>
-      </w:r>
-      <w:proofErr w:type="spellStart"/>
-      <w:r>
-        <w:t>find</w:t>
-      </w:r>
-      <w:proofErr w:type="spellEnd"/>
-      <w:r>
-        <w:t xml:space="preserve"> / -name "*.</w:t>
-      </w:r>
-      <w:proofErr w:type="spellStart"/>
-      <w:r>
-        <w:t>java</w:t>
-      </w:r>
-      <w:proofErr w:type="spellEnd"/>
-      <w:r>
-        <w:t>" -</w:t>
-      </w:r>
-      <w:proofErr w:type="spellStart"/>
-      <w:r>
-        <w:t>mtime</w:t>
-      </w:r>
-      <w:proofErr w:type="spellEnd"/>
-      <w:r>
-        <w:t xml:space="preserve"> -7 -</w:t>
-      </w:r>
-      <w:proofErr w:type="spellStart"/>
-      <w:r>
-        <w:t>exec</w:t>
-      </w:r>
-      <w:proofErr w:type="spellEnd"/>
-      <w:r>
-        <w:t xml:space="preserve"> grep -l "</w:t>
-      </w:r>
-      <w:proofErr w:type="spellStart"/>
-      <w:r>
-        <w:t>Main</w:t>
-      </w:r>
-      <w:proofErr w:type="spellEnd"/>
-      <w:r>
-        <w:t>" {} \; 2&gt;/</w:t>
-      </w:r>
-      <w:proofErr w:type="spellStart"/>
-      <w:r>
-        <w:t>dev</w:t>
-      </w:r>
-      <w:proofErr w:type="spellEnd"/>
-      <w:r>
-        <w:t>/</w:t>
-      </w:r>
-      <w:proofErr w:type="spellStart"/>
-      <w:r>
-        <w:t>null</w:t>
-      </w:r>
-      <w:proofErr w:type="spellEnd"/>
+        <w:t xml:space="preserve">Ik heb 1 bestand aangemaakt met touch en hierin met nano Main toegevoegd. Daarna wordt het bestand gevonden via het commando : </w:t>
+      </w:r>
+      <w:r>
+        <w:t>find / -name "*.java" -mtime -7 -exec grep -l "Main" {} \; 2&gt;/dev/null</w:t>
+      </w:r>
     </w:p>
     <w:p>
       <w:pPr>
@@ -191,15 +117,7 @@
         <w:pStyle w:val="ListParagraph"/>
       </w:pPr>
       <w:r>
-        <w:t xml:space="preserve">En daarna met een pipe ook </w:t>
-      </w:r>
-      <w:proofErr w:type="spellStart"/>
-      <w:r>
-        <w:t>uitgelijst</w:t>
-      </w:r>
-      <w:proofErr w:type="spellEnd"/>
-      <w:r>
-        <w:t xml:space="preserve"> naar een list</w:t>
+        <w:t>En daarna met een pipe ook uitgelijst naar een list</w:t>
       </w:r>
     </w:p>
     <w:p>
@@ -270,15 +188,7 @@
         <w:t>Een symbolische link verwijst naar de locatie op de harde schijf een harde link is echt een link met het bestand en deze blijft gelijk.</w:t>
       </w:r>
       <w:r>
-        <w:t xml:space="preserve"> Het </w:t>
-      </w:r>
-      <w:proofErr w:type="spellStart"/>
-      <w:r>
-        <w:t>ln</w:t>
-      </w:r>
-      <w:proofErr w:type="spellEnd"/>
-      <w:r>
-        <w:t xml:space="preserve"> commando zorgt ervoor dat je een harde link kan maken naar het script.</w:t>
+        <w:t xml:space="preserve"> Het ln commando zorgt ervoor dat je een harde link kan maken naar het script.</w:t>
       </w:r>
     </w:p>
     <w:p>
@@ -397,34 +307,10 @@
       </w:pPr>
       <w:r>
         <w:lastRenderedPageBreak/>
-        <w:t xml:space="preserve">In de home directory/ </w:t>
-      </w:r>
-      <w:proofErr w:type="spellStart"/>
-      <w:r>
-        <w:t>localadmin</w:t>
-      </w:r>
-      <w:proofErr w:type="spellEnd"/>
-      <w:r>
-        <w:t xml:space="preserve"> bevinde</w:t>
-      </w:r>
-      <w:r>
-        <w:t xml:space="preserve">n zich de </w:t>
-      </w:r>
-      <w:proofErr w:type="spellStart"/>
-      <w:r>
-        <w:t>bash</w:t>
-      </w:r>
-      <w:proofErr w:type="spellEnd"/>
-      <w:r>
-        <w:t xml:space="preserve"> bestanden. Het is dus een </w:t>
-      </w:r>
-      <w:proofErr w:type="spellStart"/>
-      <w:r>
-        <w:t>bash</w:t>
-      </w:r>
-      <w:proofErr w:type="spellEnd"/>
-      <w:r>
-        <w:t xml:space="preserve"> shell.</w:t>
+        <w:t>In de home directory/ localadmin bevinde</w:t>
+      </w:r>
+      <w:r>
+        <w:t>n zich de bash bestanden. Het is dus een bash shell.</w:t>
       </w:r>
     </w:p>
     <w:p>
@@ -532,45 +418,13 @@
         </w:numPr>
       </w:pPr>
       <w:r>
-        <w:t xml:space="preserve">Het commando </w:t>
-      </w:r>
-      <w:proofErr w:type="spellStart"/>
-      <w:r>
-        <w:t>ps</w:t>
-      </w:r>
-      <w:proofErr w:type="spellEnd"/>
-      <w:r>
-        <w:t xml:space="preserve"> </w:t>
-      </w:r>
-      <w:proofErr w:type="spellStart"/>
-      <w:r>
-        <w:t>aux</w:t>
-      </w:r>
-      <w:proofErr w:type="spellEnd"/>
-      <w:r>
-        <w:t xml:space="preserve"> laat alle</w:t>
-      </w:r>
-      <w:r>
-        <w:t xml:space="preserve"> processen zien en deze kan je naar grep </w:t>
-      </w:r>
-      <w:proofErr w:type="spellStart"/>
-      <w:r>
-        <w:t>pipen</w:t>
-      </w:r>
-      <w:proofErr w:type="spellEnd"/>
-      <w:r>
-        <w:t xml:space="preserve"> om alleen de strings met daarin 100 te tonen: </w:t>
-      </w:r>
-      <w:r>
-        <w:t xml:space="preserve">s </w:t>
-      </w:r>
-      <w:proofErr w:type="spellStart"/>
-      <w:r>
-        <w:t>aux</w:t>
-      </w:r>
-      <w:proofErr w:type="spellEnd"/>
-      <w:r>
-        <w:t xml:space="preserve"> | grep 100</w:t>
+        <w:t>Het commando ps aux laat alle</w:t>
+      </w:r>
+      <w:r>
+        <w:t xml:space="preserve"> processen zien en deze kan je naar grep pipen om alleen de strings met daarin 100 te tonen: </w:t>
+      </w:r>
+      <w:r>
+        <w:t>s aux | grep 100</w:t>
       </w:r>
     </w:p>
     <w:p>
@@ -587,15 +441,7 @@
         </w:numPr>
       </w:pPr>
       <w:r>
-        <w:t xml:space="preserve">Je kan een extra folder waarvandaan je iets wilt opstarten toevoegen aan de </w:t>
-      </w:r>
-      <w:proofErr w:type="spellStart"/>
-      <w:r>
-        <w:t>bashrc</w:t>
-      </w:r>
-      <w:proofErr w:type="spellEnd"/>
-      <w:r>
-        <w:t xml:space="preserve"> startup file. </w:t>
+        <w:t xml:space="preserve">Je kan een extra folder waarvandaan je iets wilt opstarten toevoegen aan de bashrc startup file. </w:t>
       </w:r>
     </w:p>
     <w:p>
@@ -642,15 +488,7 @@
     </w:p>
     <w:p>
       <w:r>
-        <w:t xml:space="preserve">Vervolgens zal je dan vanaf de / folder gelijk het script kunnen starten die in de </w:t>
-      </w:r>
-      <w:proofErr w:type="spellStart"/>
-      <w:r>
-        <w:t>localadmin</w:t>
-      </w:r>
-      <w:proofErr w:type="spellEnd"/>
-      <w:r>
-        <w:t xml:space="preserve"> folder staat </w:t>
+        <w:t xml:space="preserve">Vervolgens zal je dan vanaf de / folder gelijk het script kunnen starten die in de localadmin folder staat </w:t>
       </w:r>
     </w:p>
     <w:p>
@@ -915,19 +753,8 @@
                 <w:kern w:val="0"/>
                 <w14:ligatures w14:val="none"/>
               </w:rPr>
-              <w:t>/</w:t>
-            </w:r>
-            <w:proofErr w:type="spellStart"/>
-            <w:r>
-              <w:rPr>
-                <w:rFonts w:ascii="Aptos" w:eastAsia="Times New Roman" w:hAnsi="Aptos" w:cs="Times New Roman"/>
-                <w:color w:val="000000"/>
-                <w:kern w:val="0"/>
-                <w14:ligatures w14:val="none"/>
-              </w:rPr>
-              <w:t>lib</w:t>
-            </w:r>
-            <w:proofErr w:type="spellEnd"/>
+              <w:t>/lib</w:t>
+            </w:r>
           </w:p>
         </w:tc>
         <w:tc>
@@ -1178,27 +1005,7 @@
                 <w:kern w:val="0"/>
                 <w14:ligatures w14:val="none"/>
               </w:rPr>
-              <w:t xml:space="preserve">enodigdheden voor het boot proces van het </w:t>
-            </w:r>
-            <w:proofErr w:type="spellStart"/>
-            <w:r>
-              <w:rPr>
-                <w:rFonts w:ascii="Aptos Narrow" w:eastAsia="Times New Roman" w:hAnsi="Aptos Narrow" w:cs="Times New Roman"/>
-                <w:color w:val="000000"/>
-                <w:kern w:val="0"/>
-                <w14:ligatures w14:val="none"/>
-              </w:rPr>
-              <w:t>linux</w:t>
-            </w:r>
-            <w:proofErr w:type="spellEnd"/>
-            <w:r>
-              <w:rPr>
-                <w:rFonts w:ascii="Aptos Narrow" w:eastAsia="Times New Roman" w:hAnsi="Aptos Narrow" w:cs="Times New Roman"/>
-                <w:color w:val="000000"/>
-                <w:kern w:val="0"/>
-                <w14:ligatures w14:val="none"/>
-              </w:rPr>
-              <w:t xml:space="preserve"> systeem.</w:t>
+              <w:t>enodigdheden voor het boot proces van het linux systeem.</w:t>
             </w:r>
           </w:p>
         </w:tc>
@@ -1240,19 +1047,8 @@
                 <w:kern w:val="0"/>
                 <w14:ligatures w14:val="none"/>
               </w:rPr>
-              <w:t>/</w:t>
-            </w:r>
-            <w:proofErr w:type="spellStart"/>
-            <w:r>
-              <w:rPr>
-                <w:rFonts w:ascii="Aptos" w:eastAsia="Times New Roman" w:hAnsi="Aptos" w:cs="Times New Roman"/>
-                <w:color w:val="000000"/>
-                <w:kern w:val="0"/>
-                <w14:ligatures w14:val="none"/>
-              </w:rPr>
-              <w:t>proc</w:t>
-            </w:r>
-            <w:proofErr w:type="spellEnd"/>
+              <w:t>/proc</w:t>
+            </w:r>
           </w:p>
         </w:tc>
         <w:tc>
@@ -1346,19 +1142,8 @@
                 <w:kern w:val="0"/>
                 <w14:ligatures w14:val="none"/>
               </w:rPr>
-              <w:t>/</w:t>
-            </w:r>
-            <w:proofErr w:type="spellStart"/>
-            <w:r>
-              <w:rPr>
-                <w:rFonts w:ascii="Aptos" w:eastAsia="Times New Roman" w:hAnsi="Aptos" w:cs="Times New Roman"/>
-                <w:color w:val="000000"/>
-                <w:kern w:val="0"/>
-                <w14:ligatures w14:val="none"/>
-              </w:rPr>
-              <w:t>mnt</w:t>
-            </w:r>
-            <w:proofErr w:type="spellEnd"/>
+              <w:t>/mnt</w:t>
+            </w:r>
           </w:p>
         </w:tc>
         <w:tc>
@@ -1401,56 +1186,16 @@
                 <w:kern w:val="0"/>
                 <w14:ligatures w14:val="none"/>
               </w:rPr>
-              <w:t xml:space="preserve">In de </w:t>
-            </w:r>
-            <w:proofErr w:type="spellStart"/>
-            <w:r>
-              <w:rPr>
-                <w:rFonts w:ascii="Aptos Narrow" w:eastAsia="Times New Roman" w:hAnsi="Aptos Narrow" w:cs="Times New Roman"/>
-                <w:color w:val="000000"/>
-                <w:kern w:val="0"/>
-                <w14:ligatures w14:val="none"/>
-              </w:rPr>
-              <w:t>mnt</w:t>
-            </w:r>
-            <w:proofErr w:type="spellEnd"/>
-            <w:r>
-              <w:rPr>
-                <w:rFonts w:ascii="Aptos Narrow" w:eastAsia="Times New Roman" w:hAnsi="Aptos Narrow" w:cs="Times New Roman"/>
-                <w:color w:val="000000"/>
-                <w:kern w:val="0"/>
-                <w14:ligatures w14:val="none"/>
-              </w:rPr>
-              <w:t xml:space="preserve"> map s</w:t>
-            </w:r>
-            <w:r>
-              <w:rPr>
-                <w:rFonts w:ascii="Aptos Narrow" w:eastAsia="Times New Roman" w:hAnsi="Aptos Narrow" w:cs="Times New Roman"/>
-                <w:color w:val="000000"/>
-                <w:kern w:val="0"/>
-                <w14:ligatures w14:val="none"/>
-              </w:rPr>
-              <w:t xml:space="preserve">taan mogelijk extra </w:t>
-            </w:r>
-            <w:proofErr w:type="spellStart"/>
-            <w:r>
-              <w:rPr>
-                <w:rFonts w:ascii="Aptos Narrow" w:eastAsia="Times New Roman" w:hAnsi="Aptos Narrow" w:cs="Times New Roman"/>
-                <w:color w:val="000000"/>
-                <w:kern w:val="0"/>
-                <w14:ligatures w14:val="none"/>
-              </w:rPr>
-              <w:t>gemounte</w:t>
-            </w:r>
-            <w:proofErr w:type="spellEnd"/>
-            <w:r>
-              <w:rPr>
-                <w:rFonts w:ascii="Aptos Narrow" w:eastAsia="Times New Roman" w:hAnsi="Aptos Narrow" w:cs="Times New Roman"/>
-                <w:color w:val="000000"/>
-                <w:kern w:val="0"/>
-                <w14:ligatures w14:val="none"/>
-              </w:rPr>
-              <w:t xml:space="preserve"> harde schijven of externe media.</w:t>
+              <w:t>In de mnt map s</w:t>
+            </w:r>
+            <w:r>
+              <w:rPr>
+                <w:rFonts w:ascii="Aptos Narrow" w:eastAsia="Times New Roman" w:hAnsi="Aptos Narrow" w:cs="Times New Roman"/>
+                <w:color w:val="000000"/>
+                <w:kern w:val="0"/>
+                <w14:ligatures w14:val="none"/>
+              </w:rPr>
+              <w:t>taan mogelijk extra gemounte harde schijven of externe media.</w:t>
             </w:r>
           </w:p>
         </w:tc>
@@ -1676,20 +1421,8 @@
                 <w:lang w:val="en-US"/>
                 <w14:ligatures w14:val="none"/>
               </w:rPr>
-              <w:t>/</w:t>
-            </w:r>
-            <w:proofErr w:type="spellStart"/>
-            <w:r>
-              <w:rPr>
-                <w:rFonts w:ascii="Aptos" w:eastAsia="Times New Roman" w:hAnsi="Aptos" w:cs="Times New Roman"/>
-                <w:color w:val="000000"/>
-                <w:kern w:val="0"/>
-                <w:lang w:val="en-US"/>
-                <w14:ligatures w14:val="none"/>
-              </w:rPr>
-              <w:t>sbin</w:t>
-            </w:r>
-            <w:proofErr w:type="spellEnd"/>
+              <w:t>/sbin</w:t>
+            </w:r>
           </w:p>
         </w:tc>
         <w:tc>
@@ -1732,27 +1465,7 @@
                 <w:kern w:val="0"/>
                 <w14:ligatures w14:val="none"/>
               </w:rPr>
-              <w:t xml:space="preserve">In de </w:t>
-            </w:r>
-            <w:proofErr w:type="spellStart"/>
-            <w:r>
-              <w:rPr>
-                <w:rFonts w:ascii="Aptos Narrow" w:eastAsia="Times New Roman" w:hAnsi="Aptos Narrow" w:cs="Times New Roman"/>
-                <w:color w:val="000000"/>
-                <w:kern w:val="0"/>
-                <w14:ligatures w14:val="none"/>
-              </w:rPr>
-              <w:t>sbin</w:t>
-            </w:r>
-            <w:proofErr w:type="spellEnd"/>
-            <w:r>
-              <w:rPr>
-                <w:rFonts w:ascii="Aptos Narrow" w:eastAsia="Times New Roman" w:hAnsi="Aptos Narrow" w:cs="Times New Roman"/>
-                <w:color w:val="000000"/>
-                <w:kern w:val="0"/>
-                <w14:ligatures w14:val="none"/>
-              </w:rPr>
-              <w:t xml:space="preserve"> folder </w:t>
+              <w:t xml:space="preserve">In de sbin folder </w:t>
             </w:r>
             <w:r>
               <w:rPr>
@@ -1804,20 +1517,8 @@
                 <w:lang w:val="en-US"/>
                 <w14:ligatures w14:val="none"/>
               </w:rPr>
-              <w:t>/</w:t>
-            </w:r>
-            <w:proofErr w:type="spellStart"/>
-            <w:r>
-              <w:rPr>
-                <w:rFonts w:ascii="Aptos" w:eastAsia="Times New Roman" w:hAnsi="Aptos" w:cs="Times New Roman"/>
-                <w:color w:val="000000"/>
-                <w:kern w:val="0"/>
-                <w:lang w:val="en-US"/>
-                <w14:ligatures w14:val="none"/>
-              </w:rPr>
-              <w:t>etc</w:t>
-            </w:r>
-            <w:proofErr w:type="spellEnd"/>
+              <w:t>/etc</w:t>
+            </w:r>
           </w:p>
         </w:tc>
         <w:tc>
@@ -1860,27 +1561,7 @@
                 <w:kern w:val="0"/>
                 <w14:ligatures w14:val="none"/>
               </w:rPr>
-              <w:t xml:space="preserve">In de </w:t>
-            </w:r>
-            <w:proofErr w:type="spellStart"/>
-            <w:r>
-              <w:rPr>
-                <w:rFonts w:ascii="Aptos Narrow" w:eastAsia="Times New Roman" w:hAnsi="Aptos Narrow" w:cs="Times New Roman"/>
-                <w:color w:val="000000"/>
-                <w:kern w:val="0"/>
-                <w14:ligatures w14:val="none"/>
-              </w:rPr>
-              <w:t>etc</w:t>
-            </w:r>
-            <w:proofErr w:type="spellEnd"/>
-            <w:r>
-              <w:rPr>
-                <w:rFonts w:ascii="Aptos Narrow" w:eastAsia="Times New Roman" w:hAnsi="Aptos Narrow" w:cs="Times New Roman"/>
-                <w:color w:val="000000"/>
-                <w:kern w:val="0"/>
-                <w14:ligatures w14:val="none"/>
-              </w:rPr>
-              <w:t xml:space="preserve"> folder s</w:t>
+              <w:t>In de etc folder s</w:t>
             </w:r>
             <w:r>
               <w:rPr>
@@ -1932,20 +1613,8 @@
                 <w:lang w:val="en-US"/>
                 <w14:ligatures w14:val="none"/>
               </w:rPr>
-              <w:t>/</w:t>
-            </w:r>
-            <w:proofErr w:type="spellStart"/>
-            <w:r>
-              <w:rPr>
-                <w:rFonts w:ascii="Aptos" w:eastAsia="Times New Roman" w:hAnsi="Aptos" w:cs="Times New Roman"/>
-                <w:color w:val="000000"/>
-                <w:kern w:val="0"/>
-                <w:lang w:val="en-US"/>
-                <w14:ligatures w14:val="none"/>
-              </w:rPr>
-              <w:t>usr</w:t>
-            </w:r>
-            <w:proofErr w:type="spellEnd"/>
+              <w:t>/usr</w:t>
+            </w:r>
           </w:p>
         </w:tc>
         <w:tc>
@@ -1988,27 +1657,7 @@
                 <w:kern w:val="0"/>
                 <w14:ligatures w14:val="none"/>
               </w:rPr>
-              <w:t xml:space="preserve">In de </w:t>
-            </w:r>
-            <w:proofErr w:type="spellStart"/>
-            <w:r>
-              <w:rPr>
-                <w:rFonts w:ascii="Aptos Narrow" w:eastAsia="Times New Roman" w:hAnsi="Aptos Narrow" w:cs="Times New Roman"/>
-                <w:color w:val="000000"/>
-                <w:kern w:val="0"/>
-                <w14:ligatures w14:val="none"/>
-              </w:rPr>
-              <w:t>usr</w:t>
-            </w:r>
-            <w:proofErr w:type="spellEnd"/>
-            <w:r>
-              <w:rPr>
-                <w:rFonts w:ascii="Aptos Narrow" w:eastAsia="Times New Roman" w:hAnsi="Aptos Narrow" w:cs="Times New Roman"/>
-                <w:color w:val="000000"/>
-                <w:kern w:val="0"/>
-                <w14:ligatures w14:val="none"/>
-              </w:rPr>
-              <w:t xml:space="preserve"> folder s</w:t>
+              <w:t>In de usr folder s</w:t>
             </w:r>
             <w:r>
               <w:rPr>
@@ -2060,29 +1709,7 @@
                 <w:lang w:val="en-US"/>
                 <w14:ligatures w14:val="none"/>
               </w:rPr>
-              <w:t>/</w:t>
-            </w:r>
-            <w:proofErr w:type="spellStart"/>
-            <w:r>
-              <w:rPr>
-                <w:rFonts w:ascii="Aptos" w:eastAsia="Times New Roman" w:hAnsi="Aptos" w:cs="Times New Roman"/>
-                <w:color w:val="000000"/>
-                <w:kern w:val="0"/>
-                <w:lang w:val="en-US"/>
-                <w14:ligatures w14:val="none"/>
-              </w:rPr>
-              <w:t>usr</w:t>
-            </w:r>
-            <w:proofErr w:type="spellEnd"/>
-            <w:r>
-              <w:rPr>
-                <w:rFonts w:ascii="Aptos" w:eastAsia="Times New Roman" w:hAnsi="Aptos" w:cs="Times New Roman"/>
-                <w:color w:val="000000"/>
-                <w:kern w:val="0"/>
-                <w:lang w:val="en-US"/>
-                <w14:ligatures w14:val="none"/>
-              </w:rPr>
-              <w:t>/share</w:t>
+              <w:t>/usr/share</w:t>
             </w:r>
           </w:p>
         </w:tc>
@@ -2135,27 +1762,7 @@
                 <w:kern w:val="0"/>
                 <w14:ligatures w14:val="none"/>
               </w:rPr>
-              <w:t xml:space="preserve"> in het </w:t>
-            </w:r>
-            <w:proofErr w:type="spellStart"/>
-            <w:r>
-              <w:rPr>
-                <w:rFonts w:ascii="Aptos Narrow" w:eastAsia="Times New Roman" w:hAnsi="Aptos Narrow" w:cs="Times New Roman"/>
-                <w:color w:val="000000"/>
-                <w:kern w:val="0"/>
-                <w14:ligatures w14:val="none"/>
-              </w:rPr>
-              <w:t>linux</w:t>
-            </w:r>
-            <w:proofErr w:type="spellEnd"/>
-            <w:r>
-              <w:rPr>
-                <w:rFonts w:ascii="Aptos Narrow" w:eastAsia="Times New Roman" w:hAnsi="Aptos Narrow" w:cs="Times New Roman"/>
-                <w:color w:val="000000"/>
-                <w:kern w:val="0"/>
-                <w14:ligatures w14:val="none"/>
-              </w:rPr>
-              <w:t xml:space="preserve"> systeem voor het delen van tekstbestanden.</w:t>
+              <w:t xml:space="preserve"> in het linux systeem voor het delen van tekstbestanden.</w:t>
             </w:r>
           </w:p>
         </w:tc>
@@ -2292,59 +1899,8 @@
                 <w:kern w:val="0"/>
                 <w14:ligatures w14:val="none"/>
               </w:rPr>
-              <w:t>/</w:t>
-            </w:r>
-            <w:proofErr w:type="spellStart"/>
-            <w:r>
-              <w:rPr>
-                <w:rFonts w:ascii="Aptos" w:eastAsia="Times New Roman" w:hAnsi="Aptos" w:cs="Times New Roman"/>
-                <w:color w:val="000000"/>
-                <w:kern w:val="0"/>
-                <w14:ligatures w14:val="none"/>
-              </w:rPr>
-              <w:t>usr</w:t>
-            </w:r>
-            <w:proofErr w:type="spellEnd"/>
-            <w:r>
-              <w:rPr>
-                <w:rFonts w:ascii="Aptos" w:eastAsia="Times New Roman" w:hAnsi="Aptos" w:cs="Times New Roman"/>
-                <w:color w:val="000000"/>
-                <w:kern w:val="0"/>
-                <w14:ligatures w14:val="none"/>
-              </w:rPr>
-              <w:t>/bin en /</w:t>
-            </w:r>
-            <w:proofErr w:type="spellStart"/>
-            <w:r>
-              <w:rPr>
-                <w:rFonts w:ascii="Aptos" w:eastAsia="Times New Roman" w:hAnsi="Aptos" w:cs="Times New Roman"/>
-                <w:color w:val="000000"/>
-                <w:kern w:val="0"/>
-                <w14:ligatures w14:val="none"/>
-              </w:rPr>
-              <w:t>usr</w:t>
-            </w:r>
-            <w:proofErr w:type="spellEnd"/>
-            <w:r>
-              <w:rPr>
-                <w:rFonts w:ascii="Aptos" w:eastAsia="Times New Roman" w:hAnsi="Aptos" w:cs="Times New Roman"/>
-                <w:color w:val="000000"/>
-                <w:kern w:val="0"/>
-                <w14:ligatures w14:val="none"/>
-              </w:rPr>
-              <w:t>/</w:t>
-            </w:r>
-            <w:proofErr w:type="spellStart"/>
-            <w:r>
-              <w:rPr>
-                <w:rFonts w:ascii="Aptos" w:eastAsia="Times New Roman" w:hAnsi="Aptos" w:cs="Times New Roman"/>
-                <w:color w:val="000000"/>
-                <w:kern w:val="0"/>
-                <w14:ligatures w14:val="none"/>
-              </w:rPr>
-              <w:t>sbin</w:t>
-            </w:r>
-            <w:proofErr w:type="spellEnd"/>
+              <w:t>/usr/bin en /usr/sbin</w:t>
+            </w:r>
           </w:p>
         </w:tc>
         <w:tc>
@@ -2537,7 +2093,6 @@
                 <w14:ligatures w14:val="none"/>
               </w:rPr>
             </w:pPr>
-            <w:proofErr w:type="spellStart"/>
             <w:r>
               <w:rPr>
                 <w:rFonts w:ascii="Aptos Narrow" w:eastAsia="Times New Roman" w:hAnsi="Aptos Narrow" w:cs="Times New Roman"/>
@@ -2550,7 +2105,6 @@
               </w:rPr>
               <w:t>Functie</w:t>
             </w:r>
-            <w:proofErr w:type="spellEnd"/>
           </w:p>
         </w:tc>
         <w:tc>
@@ -2580,7 +2134,6 @@
                 <w14:ligatures w14:val="none"/>
               </w:rPr>
             </w:pPr>
-            <w:proofErr w:type="spellStart"/>
             <w:r>
               <w:rPr>
                 <w:rFonts w:ascii="Aptos Narrow" w:eastAsia="Times New Roman" w:hAnsi="Aptos Narrow" w:cs="Times New Roman"/>
@@ -2591,20 +2144,7 @@
                 <w:lang w:val="en-US"/>
                 <w14:ligatures w14:val="none"/>
               </w:rPr>
-              <w:t>Locatie</w:t>
-            </w:r>
-            <w:proofErr w:type="spellEnd"/>
-            <w:r>
-              <w:rPr>
-                <w:rFonts w:ascii="Aptos Narrow" w:eastAsia="Times New Roman" w:hAnsi="Aptos Narrow" w:cs="Times New Roman"/>
-                <w:b/>
-                <w:bCs/>
-                <w:color w:val="000000"/>
-                <w:kern w:val="0"/>
-                <w:lang w:val="en-US"/>
-                <w14:ligatures w14:val="none"/>
-              </w:rPr>
-              <w:t xml:space="preserve"> </w:t>
+              <w:t xml:space="preserve">Locatie </w:t>
             </w:r>
           </w:p>
         </w:tc>
@@ -2724,29 +2264,7 @@
                 <w:lang w:val="en-US"/>
                 <w14:ligatures w14:val="none"/>
               </w:rPr>
-              <w:t> /</w:t>
-            </w:r>
-            <w:proofErr w:type="spellStart"/>
-            <w:r>
-              <w:rPr>
-                <w:rFonts w:ascii="Aptos Narrow" w:eastAsia="Times New Roman" w:hAnsi="Aptos Narrow" w:cs="Times New Roman"/>
-                <w:color w:val="000000"/>
-                <w:kern w:val="0"/>
-                <w:lang w:val="en-US"/>
-                <w14:ligatures w14:val="none"/>
-              </w:rPr>
-              <w:t>usr</w:t>
-            </w:r>
-            <w:proofErr w:type="spellEnd"/>
-            <w:r>
-              <w:rPr>
-                <w:rFonts w:ascii="Aptos Narrow" w:eastAsia="Times New Roman" w:hAnsi="Aptos Narrow" w:cs="Times New Roman"/>
-                <w:color w:val="000000"/>
-                <w:kern w:val="0"/>
-                <w:lang w:val="en-US"/>
-                <w14:ligatures w14:val="none"/>
-              </w:rPr>
-              <w:t>/bin/mount</w:t>
+              <w:t> /usr/bin/mount</w:t>
             </w:r>
           </w:p>
         </w:tc>
@@ -2783,29 +2301,7 @@
                 <w:lang w:val="en-US"/>
                 <w14:ligatures w14:val="none"/>
               </w:rPr>
-              <w:t> </w:t>
-            </w:r>
-            <w:proofErr w:type="spellStart"/>
-            <w:r>
-              <w:rPr>
-                <w:rFonts w:ascii="Aptos Narrow" w:eastAsia="Times New Roman" w:hAnsi="Aptos Narrow" w:cs="Times New Roman"/>
-                <w:color w:val="000000"/>
-                <w:kern w:val="0"/>
-                <w:lang w:val="en-US"/>
-                <w14:ligatures w14:val="none"/>
-              </w:rPr>
-              <w:t>sudo</w:t>
-            </w:r>
-            <w:proofErr w:type="spellEnd"/>
-            <w:r>
-              <w:rPr>
-                <w:rFonts w:ascii="Aptos Narrow" w:eastAsia="Times New Roman" w:hAnsi="Aptos Narrow" w:cs="Times New Roman"/>
-                <w:color w:val="000000"/>
-                <w:kern w:val="0"/>
-                <w:lang w:val="en-US"/>
-                <w14:ligatures w14:val="none"/>
-              </w:rPr>
-              <w:t xml:space="preserve"> find / -name mount</w:t>
+              <w:t> sudo find / -name mount</w:t>
             </w:r>
           </w:p>
         </w:tc>
@@ -2884,29 +2380,7 @@
                 <w:lang w:val="en-US"/>
                 <w14:ligatures w14:val="none"/>
               </w:rPr>
-              <w:t> /</w:t>
-            </w:r>
-            <w:proofErr w:type="spellStart"/>
-            <w:r>
-              <w:rPr>
-                <w:rFonts w:ascii="Aptos Narrow" w:eastAsia="Times New Roman" w:hAnsi="Aptos Narrow" w:cs="Times New Roman"/>
-                <w:color w:val="000000"/>
-                <w:kern w:val="0"/>
-                <w:lang w:val="en-US"/>
-                <w14:ligatures w14:val="none"/>
-              </w:rPr>
-              <w:t>usr</w:t>
-            </w:r>
-            <w:proofErr w:type="spellEnd"/>
-            <w:r>
-              <w:rPr>
-                <w:rFonts w:ascii="Aptos Narrow" w:eastAsia="Times New Roman" w:hAnsi="Aptos Narrow" w:cs="Times New Roman"/>
-                <w:color w:val="000000"/>
-                <w:kern w:val="0"/>
-                <w:lang w:val="en-US"/>
-                <w14:ligatures w14:val="none"/>
-              </w:rPr>
-              <w:t>/bin/</w:t>
+              <w:t> /usr/bin/</w:t>
             </w:r>
             <w:r>
               <w:rPr>
@@ -2953,29 +2427,7 @@
                 <w:lang w:val="en-US"/>
                 <w14:ligatures w14:val="none"/>
               </w:rPr>
-              <w:t>  </w:t>
-            </w:r>
-            <w:proofErr w:type="spellStart"/>
-            <w:r>
-              <w:rPr>
-                <w:rFonts w:ascii="Aptos Narrow" w:eastAsia="Times New Roman" w:hAnsi="Aptos Narrow" w:cs="Times New Roman"/>
-                <w:color w:val="000000"/>
-                <w:kern w:val="0"/>
-                <w:lang w:val="en-US"/>
-                <w14:ligatures w14:val="none"/>
-              </w:rPr>
-              <w:t>sudo</w:t>
-            </w:r>
-            <w:proofErr w:type="spellEnd"/>
-            <w:r>
-              <w:rPr>
-                <w:rFonts w:ascii="Aptos Narrow" w:eastAsia="Times New Roman" w:hAnsi="Aptos Narrow" w:cs="Times New Roman"/>
-                <w:color w:val="000000"/>
-                <w:kern w:val="0"/>
-                <w:lang w:val="en-US"/>
-                <w14:ligatures w14:val="none"/>
-              </w:rPr>
-              <w:t xml:space="preserve"> find / -name </w:t>
+              <w:t xml:space="preserve">  sudo find / -name </w:t>
             </w:r>
             <w:r>
               <w:rPr>
@@ -3064,29 +2516,7 @@
                 <w:lang w:val="en-US"/>
                 <w14:ligatures w14:val="none"/>
               </w:rPr>
-              <w:t>  /</w:t>
-            </w:r>
-            <w:proofErr w:type="spellStart"/>
-            <w:r>
-              <w:rPr>
-                <w:rFonts w:ascii="Aptos Narrow" w:eastAsia="Times New Roman" w:hAnsi="Aptos Narrow" w:cs="Times New Roman"/>
-                <w:color w:val="000000"/>
-                <w:kern w:val="0"/>
-                <w:lang w:val="en-US"/>
-                <w14:ligatures w14:val="none"/>
-              </w:rPr>
-              <w:t>usr</w:t>
-            </w:r>
-            <w:proofErr w:type="spellEnd"/>
-            <w:r>
-              <w:rPr>
-                <w:rFonts w:ascii="Aptos Narrow" w:eastAsia="Times New Roman" w:hAnsi="Aptos Narrow" w:cs="Times New Roman"/>
-                <w:color w:val="000000"/>
-                <w:kern w:val="0"/>
-                <w:lang w:val="en-US"/>
-                <w14:ligatures w14:val="none"/>
-              </w:rPr>
-              <w:t>/bin/</w:t>
+              <w:t>  /usr/bin/</w:t>
             </w:r>
             <w:r>
               <w:rPr>
@@ -3133,29 +2563,7 @@
                 <w:lang w:val="en-US"/>
                 <w14:ligatures w14:val="none"/>
               </w:rPr>
-              <w:t> </w:t>
-            </w:r>
-            <w:proofErr w:type="spellStart"/>
-            <w:r>
-              <w:rPr>
-                <w:rFonts w:ascii="Aptos Narrow" w:eastAsia="Times New Roman" w:hAnsi="Aptos Narrow" w:cs="Times New Roman"/>
-                <w:color w:val="000000"/>
-                <w:kern w:val="0"/>
-                <w:lang w:val="en-US"/>
-                <w14:ligatures w14:val="none"/>
-              </w:rPr>
-              <w:t>sudo</w:t>
-            </w:r>
-            <w:proofErr w:type="spellEnd"/>
-            <w:r>
-              <w:rPr>
-                <w:rFonts w:ascii="Aptos Narrow" w:eastAsia="Times New Roman" w:hAnsi="Aptos Narrow" w:cs="Times New Roman"/>
-                <w:color w:val="000000"/>
-                <w:kern w:val="0"/>
-                <w:lang w:val="en-US"/>
-                <w14:ligatures w14:val="none"/>
-              </w:rPr>
-              <w:t xml:space="preserve"> find / -name </w:t>
+              <w:t xml:space="preserve"> sudo find / -name </w:t>
             </w:r>
             <w:r>
               <w:rPr>
@@ -3199,7 +2607,6 @@
                 <w14:ligatures w14:val="none"/>
               </w:rPr>
             </w:pPr>
-            <w:proofErr w:type="spellStart"/>
             <w:r>
               <w:rPr>
                 <w:rFonts w:ascii="Aptos" w:eastAsia="Times New Roman" w:hAnsi="Aptos" w:cs="Times New Roman"/>
@@ -3208,18 +2615,7 @@
                 <w:lang w:val="en-US"/>
                 <w14:ligatures w14:val="none"/>
               </w:rPr>
-              <w:t>mkfs</w:t>
-            </w:r>
-            <w:proofErr w:type="spellEnd"/>
-            <w:r>
-              <w:rPr>
-                <w:rFonts w:ascii="Aptos" w:eastAsia="Times New Roman" w:hAnsi="Aptos" w:cs="Times New Roman"/>
-                <w:color w:val="000000"/>
-                <w:kern w:val="0"/>
-                <w:lang w:val="en-US"/>
-                <w14:ligatures w14:val="none"/>
-              </w:rPr>
-              <w:t>,</w:t>
+              <w:t>mkfs,</w:t>
             </w:r>
           </w:p>
         </w:tc>
@@ -3256,31 +2652,8 @@
                 <w:lang w:val="en-US"/>
                 <w14:ligatures w14:val="none"/>
               </w:rPr>
-              <w:t>   /</w:t>
-            </w:r>
-            <w:proofErr w:type="spellStart"/>
-            <w:r>
-              <w:rPr>
-                <w:rFonts w:ascii="Aptos Narrow" w:eastAsia="Times New Roman" w:hAnsi="Aptos Narrow" w:cs="Times New Roman"/>
-                <w:color w:val="000000"/>
-                <w:kern w:val="0"/>
-                <w:lang w:val="en-US"/>
-                <w14:ligatures w14:val="none"/>
-              </w:rPr>
-              <w:t>usr</w:t>
-            </w:r>
-            <w:proofErr w:type="spellEnd"/>
-            <w:r>
-              <w:rPr>
-                <w:rFonts w:ascii="Aptos Narrow" w:eastAsia="Times New Roman" w:hAnsi="Aptos Narrow" w:cs="Times New Roman"/>
-                <w:color w:val="000000"/>
-                <w:kern w:val="0"/>
-                <w:lang w:val="en-US"/>
-                <w14:ligatures w14:val="none"/>
-              </w:rPr>
-              <w:t>/bin/</w:t>
-            </w:r>
-            <w:proofErr w:type="spellStart"/>
+              <w:t>   /usr/bin/</w:t>
+            </w:r>
             <w:r>
               <w:rPr>
                 <w:rFonts w:ascii="Aptos" w:eastAsia="Times New Roman" w:hAnsi="Aptos" w:cs="Times New Roman"/>
@@ -3291,7 +2664,6 @@
               </w:rPr>
               <w:t>mkfs</w:t>
             </w:r>
-            <w:proofErr w:type="spellEnd"/>
           </w:p>
         </w:tc>
         <w:tc>
@@ -3327,29 +2699,7 @@
                 <w:lang w:val="en-US"/>
                 <w14:ligatures w14:val="none"/>
               </w:rPr>
-              <w:t> </w:t>
-            </w:r>
-            <w:proofErr w:type="spellStart"/>
-            <w:r>
-              <w:rPr>
-                <w:rFonts w:ascii="Aptos Narrow" w:eastAsia="Times New Roman" w:hAnsi="Aptos Narrow" w:cs="Times New Roman"/>
-                <w:color w:val="000000"/>
-                <w:kern w:val="0"/>
-                <w:lang w:val="en-US"/>
-                <w14:ligatures w14:val="none"/>
-              </w:rPr>
-              <w:t>sudo</w:t>
-            </w:r>
-            <w:proofErr w:type="spellEnd"/>
-            <w:r>
-              <w:rPr>
-                <w:rFonts w:ascii="Aptos Narrow" w:eastAsia="Times New Roman" w:hAnsi="Aptos Narrow" w:cs="Times New Roman"/>
-                <w:color w:val="000000"/>
-                <w:kern w:val="0"/>
-                <w:lang w:val="en-US"/>
-                <w14:ligatures w14:val="none"/>
-              </w:rPr>
-              <w:t xml:space="preserve"> find / -name</w:t>
+              <w:t> sudo find / -name</w:t>
             </w:r>
             <w:r>
               <w:rPr>
@@ -3359,20 +2709,8 @@
                 <w:lang w:val="en-US"/>
                 <w14:ligatures w14:val="none"/>
               </w:rPr>
-              <w:t xml:space="preserve"> </w:t>
-            </w:r>
-            <w:proofErr w:type="spellStart"/>
-            <w:r>
-              <w:rPr>
-                <w:rFonts w:ascii="Aptos" w:eastAsia="Times New Roman" w:hAnsi="Aptos" w:cs="Times New Roman"/>
-                <w:color w:val="000000"/>
-                <w:kern w:val="0"/>
-                <w:lang w:val="en-US"/>
-                <w14:ligatures w14:val="none"/>
-              </w:rPr>
-              <w:t>mkfs</w:t>
-            </w:r>
-            <w:proofErr w:type="spellEnd"/>
+              <w:t xml:space="preserve"> mkfs</w:t>
+            </w:r>
           </w:p>
         </w:tc>
       </w:tr>
@@ -3405,7 +2743,6 @@
                 <w14:ligatures w14:val="none"/>
               </w:rPr>
             </w:pPr>
-            <w:proofErr w:type="spellStart"/>
             <w:r>
               <w:rPr>
                 <w:rFonts w:ascii="Aptos" w:eastAsia="Times New Roman" w:hAnsi="Aptos" w:cs="Times New Roman"/>
@@ -3414,18 +2751,7 @@
                 <w:lang w:val="en-US"/>
                 <w14:ligatures w14:val="none"/>
               </w:rPr>
-              <w:t>fdisk</w:t>
-            </w:r>
-            <w:proofErr w:type="spellEnd"/>
-            <w:r>
-              <w:rPr>
-                <w:rFonts w:ascii="Aptos" w:eastAsia="Times New Roman" w:hAnsi="Aptos" w:cs="Times New Roman"/>
-                <w:color w:val="000000"/>
-                <w:kern w:val="0"/>
-                <w:lang w:val="en-US"/>
-                <w14:ligatures w14:val="none"/>
-              </w:rPr>
-              <w:t xml:space="preserve">, </w:t>
+              <w:t xml:space="preserve">fdisk, </w:t>
             </w:r>
           </w:p>
         </w:tc>
@@ -3462,31 +2788,8 @@
                 <w:lang w:val="en-US"/>
                 <w14:ligatures w14:val="none"/>
               </w:rPr>
-              <w:t> /</w:t>
-            </w:r>
-            <w:proofErr w:type="spellStart"/>
-            <w:r>
-              <w:rPr>
-                <w:rFonts w:ascii="Aptos Narrow" w:eastAsia="Times New Roman" w:hAnsi="Aptos Narrow" w:cs="Times New Roman"/>
-                <w:color w:val="000000"/>
-                <w:kern w:val="0"/>
-                <w:lang w:val="en-US"/>
-                <w14:ligatures w14:val="none"/>
-              </w:rPr>
-              <w:t>usr</w:t>
-            </w:r>
-            <w:proofErr w:type="spellEnd"/>
-            <w:r>
-              <w:rPr>
-                <w:rFonts w:ascii="Aptos Narrow" w:eastAsia="Times New Roman" w:hAnsi="Aptos Narrow" w:cs="Times New Roman"/>
-                <w:color w:val="000000"/>
-                <w:kern w:val="0"/>
-                <w:lang w:val="en-US"/>
-                <w14:ligatures w14:val="none"/>
-              </w:rPr>
-              <w:t>/bin/</w:t>
-            </w:r>
-            <w:proofErr w:type="spellStart"/>
+              <w:t> /usr/bin/</w:t>
+            </w:r>
             <w:r>
               <w:rPr>
                 <w:rFonts w:ascii="Aptos Narrow" w:eastAsia="Times New Roman" w:hAnsi="Aptos Narrow" w:cs="Times New Roman"/>
@@ -3497,7 +2800,6 @@
               </w:rPr>
               <w:t>fdisk</w:t>
             </w:r>
-            <w:proofErr w:type="spellEnd"/>
           </w:p>
         </w:tc>
         <w:tc>
@@ -3533,29 +2835,7 @@
                 <w:lang w:val="en-US"/>
                 <w14:ligatures w14:val="none"/>
               </w:rPr>
-              <w:t> </w:t>
-            </w:r>
-            <w:proofErr w:type="spellStart"/>
-            <w:r>
-              <w:rPr>
-                <w:rFonts w:ascii="Aptos Narrow" w:eastAsia="Times New Roman" w:hAnsi="Aptos Narrow" w:cs="Times New Roman"/>
-                <w:color w:val="000000"/>
-                <w:kern w:val="0"/>
-                <w:lang w:val="en-US"/>
-                <w14:ligatures w14:val="none"/>
-              </w:rPr>
-              <w:t>sudo</w:t>
-            </w:r>
-            <w:proofErr w:type="spellEnd"/>
-            <w:r>
-              <w:rPr>
-                <w:rFonts w:ascii="Aptos Narrow" w:eastAsia="Times New Roman" w:hAnsi="Aptos Narrow" w:cs="Times New Roman"/>
-                <w:color w:val="000000"/>
-                <w:kern w:val="0"/>
-                <w:lang w:val="en-US"/>
-                <w14:ligatures w14:val="none"/>
-              </w:rPr>
-              <w:t xml:space="preserve"> find / -name</w:t>
+              <w:t> sudo find / -name</w:t>
             </w:r>
             <w:r>
               <w:rPr>
@@ -3567,7 +2847,6 @@
               </w:rPr>
               <w:t xml:space="preserve"> </w:t>
             </w:r>
-            <w:proofErr w:type="spellStart"/>
             <w:r>
               <w:rPr>
                 <w:rFonts w:ascii="Aptos" w:eastAsia="Times New Roman" w:hAnsi="Aptos" w:cs="Times New Roman"/>
@@ -3578,7 +2857,6 @@
               </w:rPr>
               <w:t>fdisk</w:t>
             </w:r>
-            <w:proofErr w:type="spellEnd"/>
           </w:p>
         </w:tc>
       </w:tr>
@@ -3611,7 +2889,6 @@
                 <w14:ligatures w14:val="none"/>
               </w:rPr>
             </w:pPr>
-            <w:proofErr w:type="spellStart"/>
             <w:r>
               <w:rPr>
                 <w:rFonts w:ascii="Aptos" w:eastAsia="Times New Roman" w:hAnsi="Aptos" w:cs="Times New Roman"/>
@@ -3620,18 +2897,7 @@
                 <w:lang w:val="en-US"/>
                 <w14:ligatures w14:val="none"/>
               </w:rPr>
-              <w:t>rsyslogd</w:t>
-            </w:r>
-            <w:proofErr w:type="spellEnd"/>
-            <w:r>
-              <w:rPr>
-                <w:rFonts w:ascii="Aptos" w:eastAsia="Times New Roman" w:hAnsi="Aptos" w:cs="Times New Roman"/>
-                <w:color w:val="000000"/>
-                <w:kern w:val="0"/>
-                <w:lang w:val="en-US"/>
-                <w14:ligatures w14:val="none"/>
-              </w:rPr>
-              <w:t xml:space="preserve"> , </w:t>
+              <w:t xml:space="preserve">rsyslogd , </w:t>
             </w:r>
           </w:p>
         </w:tc>
@@ -3668,31 +2934,8 @@
                 <w:lang w:val="en-US"/>
                 <w14:ligatures w14:val="none"/>
               </w:rPr>
-              <w:t>  /</w:t>
-            </w:r>
-            <w:proofErr w:type="spellStart"/>
-            <w:r>
-              <w:rPr>
-                <w:rFonts w:ascii="Aptos Narrow" w:eastAsia="Times New Roman" w:hAnsi="Aptos Narrow" w:cs="Times New Roman"/>
-                <w:color w:val="000000"/>
-                <w:kern w:val="0"/>
-                <w:lang w:val="en-US"/>
-                <w14:ligatures w14:val="none"/>
-              </w:rPr>
-              <w:t>usr</w:t>
-            </w:r>
-            <w:proofErr w:type="spellEnd"/>
-            <w:r>
-              <w:rPr>
-                <w:rFonts w:ascii="Aptos Narrow" w:eastAsia="Times New Roman" w:hAnsi="Aptos Narrow" w:cs="Times New Roman"/>
-                <w:color w:val="000000"/>
-                <w:kern w:val="0"/>
-                <w:lang w:val="en-US"/>
-                <w14:ligatures w14:val="none"/>
-              </w:rPr>
-              <w:t>/</w:t>
-            </w:r>
-            <w:proofErr w:type="spellStart"/>
+              <w:t>  /usr/</w:t>
+            </w:r>
             <w:r>
               <w:rPr>
                 <w:rFonts w:ascii="Aptos Narrow" w:eastAsia="Times New Roman" w:hAnsi="Aptos Narrow" w:cs="Times New Roman"/>
@@ -3711,20 +2954,8 @@
                 <w:lang w:val="en-US"/>
                 <w14:ligatures w14:val="none"/>
               </w:rPr>
-              <w:t>bin</w:t>
-            </w:r>
-            <w:proofErr w:type="spellEnd"/>
-            <w:r>
-              <w:rPr>
-                <w:rFonts w:ascii="Aptos Narrow" w:eastAsia="Times New Roman" w:hAnsi="Aptos Narrow" w:cs="Times New Roman"/>
-                <w:color w:val="000000"/>
-                <w:kern w:val="0"/>
-                <w:lang w:val="en-US"/>
-                <w14:ligatures w14:val="none"/>
-              </w:rPr>
-              <w:t>/</w:t>
-            </w:r>
-            <w:proofErr w:type="spellStart"/>
+              <w:t>bin/</w:t>
+            </w:r>
             <w:r>
               <w:rPr>
                 <w:rFonts w:ascii="Aptos" w:eastAsia="Times New Roman" w:hAnsi="Aptos" w:cs="Times New Roman"/>
@@ -3735,7 +2966,6 @@
               </w:rPr>
               <w:t>rsyslogd</w:t>
             </w:r>
-            <w:proofErr w:type="spellEnd"/>
           </w:p>
         </w:tc>
         <w:tc>
@@ -3771,29 +3001,7 @@
                 <w:lang w:val="en-US"/>
                 <w14:ligatures w14:val="none"/>
               </w:rPr>
-              <w:t> </w:t>
-            </w:r>
-            <w:proofErr w:type="spellStart"/>
-            <w:r>
-              <w:rPr>
-                <w:rFonts w:ascii="Aptos Narrow" w:eastAsia="Times New Roman" w:hAnsi="Aptos Narrow" w:cs="Times New Roman"/>
-                <w:color w:val="000000"/>
-                <w:kern w:val="0"/>
-                <w:lang w:val="en-US"/>
-                <w14:ligatures w14:val="none"/>
-              </w:rPr>
-              <w:t>sudo</w:t>
-            </w:r>
-            <w:proofErr w:type="spellEnd"/>
-            <w:r>
-              <w:rPr>
-                <w:rFonts w:ascii="Aptos Narrow" w:eastAsia="Times New Roman" w:hAnsi="Aptos Narrow" w:cs="Times New Roman"/>
-                <w:color w:val="000000"/>
-                <w:kern w:val="0"/>
-                <w:lang w:val="en-US"/>
-                <w14:ligatures w14:val="none"/>
-              </w:rPr>
-              <w:t xml:space="preserve"> find / -name</w:t>
+              <w:t> sudo find / -name</w:t>
             </w:r>
             <w:r>
               <w:rPr>
@@ -3805,7 +3013,6 @@
               </w:rPr>
               <w:t xml:space="preserve"> </w:t>
             </w:r>
-            <w:proofErr w:type="spellStart"/>
             <w:r>
               <w:rPr>
                 <w:rFonts w:ascii="Aptos" w:eastAsia="Times New Roman" w:hAnsi="Aptos" w:cs="Times New Roman"/>
@@ -3816,7 +3023,6 @@
               </w:rPr>
               <w:t>rsyslogd</w:t>
             </w:r>
-            <w:proofErr w:type="spellEnd"/>
           </w:p>
         </w:tc>
       </w:tr>
@@ -3849,7 +3055,6 @@
                 <w14:ligatures w14:val="none"/>
               </w:rPr>
             </w:pPr>
-            <w:proofErr w:type="spellStart"/>
             <w:r>
               <w:rPr>
                 <w:rFonts w:ascii="Aptos" w:eastAsia="Times New Roman" w:hAnsi="Aptos" w:cs="Times New Roman"/>
@@ -3857,37 +3062,7 @@
                 <w:kern w:val="0"/>
                 <w14:ligatures w14:val="none"/>
               </w:rPr>
-              <w:t>grub</w:t>
-            </w:r>
-            <w:proofErr w:type="spellEnd"/>
-            <w:r>
-              <w:rPr>
-                <w:rFonts w:ascii="Aptos" w:eastAsia="Times New Roman" w:hAnsi="Aptos" w:cs="Times New Roman"/>
-                <w:color w:val="000000"/>
-                <w:kern w:val="0"/>
-                <w14:ligatures w14:val="none"/>
-              </w:rPr>
-              <w:t xml:space="preserve"> en/of </w:t>
-            </w:r>
-            <w:proofErr w:type="spellStart"/>
-            <w:r>
-              <w:rPr>
-                <w:rFonts w:ascii="Aptos" w:eastAsia="Times New Roman" w:hAnsi="Aptos" w:cs="Times New Roman"/>
-                <w:color w:val="000000"/>
-                <w:kern w:val="0"/>
-                <w14:ligatures w14:val="none"/>
-              </w:rPr>
-              <w:t>lilo</w:t>
-            </w:r>
-            <w:proofErr w:type="spellEnd"/>
-            <w:r>
-              <w:rPr>
-                <w:rFonts w:ascii="Aptos" w:eastAsia="Times New Roman" w:hAnsi="Aptos" w:cs="Times New Roman"/>
-                <w:color w:val="000000"/>
-                <w:kern w:val="0"/>
-                <w14:ligatures w14:val="none"/>
-              </w:rPr>
-              <w:t xml:space="preserve"> – </w:t>
+              <w:t xml:space="preserve">grub en/of lilo – </w:t>
             </w:r>
           </w:p>
         </w:tc>
@@ -3971,29 +3146,7 @@
                 <w:lang w:val="en-US"/>
                 <w14:ligatures w14:val="none"/>
               </w:rPr>
-              <w:t> </w:t>
-            </w:r>
-            <w:proofErr w:type="spellStart"/>
-            <w:r>
-              <w:rPr>
-                <w:rFonts w:ascii="Aptos Narrow" w:eastAsia="Times New Roman" w:hAnsi="Aptos Narrow" w:cs="Times New Roman"/>
-                <w:color w:val="000000"/>
-                <w:kern w:val="0"/>
-                <w:lang w:val="en-US"/>
-                <w14:ligatures w14:val="none"/>
-              </w:rPr>
-              <w:t>sudo</w:t>
-            </w:r>
-            <w:proofErr w:type="spellEnd"/>
-            <w:r>
-              <w:rPr>
-                <w:rFonts w:ascii="Aptos Narrow" w:eastAsia="Times New Roman" w:hAnsi="Aptos Narrow" w:cs="Times New Roman"/>
-                <w:color w:val="000000"/>
-                <w:kern w:val="0"/>
-                <w:lang w:val="en-US"/>
-                <w14:ligatures w14:val="none"/>
-              </w:rPr>
-              <w:t xml:space="preserve"> find / -name</w:t>
+              <w:t> sudo find / -name</w:t>
             </w:r>
             <w:r>
               <w:rPr>
@@ -4043,47 +3196,7 @@
                 <w:kern w:val="0"/>
                 <w14:ligatures w14:val="none"/>
               </w:rPr>
-              <w:t>de man pages (</w:t>
-            </w:r>
-            <w:proofErr w:type="spellStart"/>
-            <w:r>
-              <w:rPr>
-                <w:rFonts w:ascii="Aptos" w:eastAsia="Times New Roman" w:hAnsi="Aptos" w:cs="Times New Roman"/>
-                <w:color w:val="000000"/>
-                <w:kern w:val="0"/>
-                <w14:ligatures w14:val="none"/>
-              </w:rPr>
-              <w:t>binary</w:t>
-            </w:r>
-            <w:proofErr w:type="spellEnd"/>
-            <w:r>
-              <w:rPr>
-                <w:rFonts w:ascii="Aptos" w:eastAsia="Times New Roman" w:hAnsi="Aptos" w:cs="Times New Roman"/>
-                <w:color w:val="000000"/>
-                <w:kern w:val="0"/>
-                <w14:ligatures w14:val="none"/>
-              </w:rPr>
-              <w:t xml:space="preserve"> en *.</w:t>
-            </w:r>
-            <w:proofErr w:type="spellStart"/>
-            <w:r>
-              <w:rPr>
-                <w:rFonts w:ascii="Aptos" w:eastAsia="Times New Roman" w:hAnsi="Aptos" w:cs="Times New Roman"/>
-                <w:color w:val="000000"/>
-                <w:kern w:val="0"/>
-                <w14:ligatures w14:val="none"/>
-              </w:rPr>
-              <w:t>gz</w:t>
-            </w:r>
-            <w:proofErr w:type="spellEnd"/>
-            <w:r>
-              <w:rPr>
-                <w:rFonts w:ascii="Aptos" w:eastAsia="Times New Roman" w:hAnsi="Aptos" w:cs="Times New Roman"/>
-                <w:color w:val="000000"/>
-                <w:kern w:val="0"/>
-                <w14:ligatures w14:val="none"/>
-              </w:rPr>
-              <w:t xml:space="preserve">) – </w:t>
+              <w:t xml:space="preserve">de man pages (binary en *.gz) – </w:t>
             </w:r>
           </w:p>
         </w:tc>
@@ -4120,45 +3233,14 @@
               </w:rPr>
               <w:t> </w:t>
             </w:r>
-            <w:proofErr w:type="spellStart"/>
-            <w:r>
-              <w:rPr>
-                <w:rFonts w:ascii="Aptos Narrow" w:eastAsia="Times New Roman" w:hAnsi="Aptos Narrow" w:cs="Times New Roman"/>
-                <w:color w:val="000000"/>
-                <w:kern w:val="0"/>
-                <w14:ligatures w14:val="none"/>
-              </w:rPr>
-              <w:t>Binary</w:t>
-            </w:r>
-            <w:proofErr w:type="spellEnd"/>
-            <w:r>
-              <w:rPr>
-                <w:rFonts w:ascii="Aptos Narrow" w:eastAsia="Times New Roman" w:hAnsi="Aptos Narrow" w:cs="Times New Roman"/>
-                <w:color w:val="000000"/>
-                <w:kern w:val="0"/>
-                <w14:ligatures w14:val="none"/>
-              </w:rPr>
-              <w:t xml:space="preserve"> weet ik niet, maar de manual staat in /</w:t>
-            </w:r>
-            <w:proofErr w:type="spellStart"/>
-            <w:r>
-              <w:rPr>
-                <w:rFonts w:ascii="Aptos Narrow" w:eastAsia="Times New Roman" w:hAnsi="Aptos Narrow" w:cs="Times New Roman"/>
-                <w:color w:val="000000"/>
-                <w:kern w:val="0"/>
-                <w14:ligatures w14:val="none"/>
-              </w:rPr>
-              <w:t>usr</w:t>
-            </w:r>
-            <w:proofErr w:type="spellEnd"/>
-            <w:r>
-              <w:rPr>
-                <w:rFonts w:ascii="Aptos Narrow" w:eastAsia="Times New Roman" w:hAnsi="Aptos Narrow" w:cs="Times New Roman"/>
-                <w:color w:val="000000"/>
-                <w:kern w:val="0"/>
-                <w14:ligatures w14:val="none"/>
-              </w:rPr>
-              <w:t>/share/man</w:t>
+            <w:r>
+              <w:rPr>
+                <w:rFonts w:ascii="Aptos Narrow" w:eastAsia="Times New Roman" w:hAnsi="Aptos Narrow" w:cs="Times New Roman"/>
+                <w:color w:val="000000"/>
+                <w:kern w:val="0"/>
+                <w14:ligatures w14:val="none"/>
+              </w:rPr>
+              <w:t>Binary weet ik niet, maar de manual staat in /usr/share/man</w:t>
             </w:r>
           </w:p>
         </w:tc>
@@ -4196,59 +3278,25 @@
               </w:rPr>
               <w:t> </w:t>
             </w:r>
-            <w:proofErr w:type="spellStart"/>
-            <w:r>
-              <w:rPr>
-                <w:rFonts w:ascii="Aptos Narrow" w:eastAsia="Times New Roman" w:hAnsi="Aptos Narrow" w:cs="Times New Roman"/>
-                <w:color w:val="000000"/>
-                <w:kern w:val="0"/>
-                <w:lang w:val="en-US"/>
-                <w14:ligatures w14:val="none"/>
-              </w:rPr>
-              <w:t>sudo</w:t>
-            </w:r>
-            <w:proofErr w:type="spellEnd"/>
-            <w:r>
-              <w:rPr>
-                <w:rFonts w:ascii="Aptos Narrow" w:eastAsia="Times New Roman" w:hAnsi="Aptos Narrow" w:cs="Times New Roman"/>
-                <w:color w:val="000000"/>
-                <w:kern w:val="0"/>
-                <w:lang w:val="en-US"/>
-                <w14:ligatures w14:val="none"/>
-              </w:rPr>
-              <w:t xml:space="preserve"> find / -name</w:t>
-            </w:r>
-            <w:r>
-              <w:rPr>
-                <w:rFonts w:ascii="Aptos Narrow" w:eastAsia="Times New Roman" w:hAnsi="Aptos Narrow" w:cs="Times New Roman"/>
-                <w:color w:val="000000"/>
-                <w:kern w:val="0"/>
-                <w:lang w:val="en-US"/>
-                <w14:ligatures w14:val="none"/>
-              </w:rPr>
-              <w:t xml:space="preserve"> *.</w:t>
-            </w:r>
-            <w:proofErr w:type="spellStart"/>
-            <w:r>
-              <w:rPr>
-                <w:rFonts w:ascii="Aptos Narrow" w:eastAsia="Times New Roman" w:hAnsi="Aptos Narrow" w:cs="Times New Roman"/>
-                <w:color w:val="000000"/>
-                <w:kern w:val="0"/>
-                <w:lang w:val="en-US"/>
-                <w14:ligatures w14:val="none"/>
-              </w:rPr>
-              <w:t>gz</w:t>
-            </w:r>
-            <w:proofErr w:type="spellEnd"/>
-            <w:r>
-              <w:rPr>
-                <w:rFonts w:ascii="Aptos Narrow" w:eastAsia="Times New Roman" w:hAnsi="Aptos Narrow" w:cs="Times New Roman"/>
-                <w:color w:val="000000"/>
-                <w:kern w:val="0"/>
-                <w:lang w:val="en-US"/>
-                <w14:ligatures w14:val="none"/>
-              </w:rPr>
-              <w:t xml:space="preserve"> -ls</w:t>
+            <w:r>
+              <w:rPr>
+                <w:rFonts w:ascii="Aptos Narrow" w:eastAsia="Times New Roman" w:hAnsi="Aptos Narrow" w:cs="Times New Roman"/>
+                <w:color w:val="000000"/>
+                <w:kern w:val="0"/>
+                <w:lang w:val="en-US"/>
+                <w14:ligatures w14:val="none"/>
+              </w:rPr>
+              <w:t>sudo find / -name</w:t>
+            </w:r>
+            <w:r>
+              <w:rPr>
+                <w:rFonts w:ascii="Aptos Narrow" w:eastAsia="Times New Roman" w:hAnsi="Aptos Narrow" w:cs="Times New Roman"/>
+                <w:color w:val="000000"/>
+                <w:kern w:val="0"/>
+                <w:lang w:val="en-US"/>
+                <w14:ligatures w14:val="none"/>
+              </w:rPr>
+              <w:t xml:space="preserve"> *.gz -ls</w:t>
             </w:r>
           </w:p>
         </w:tc>
@@ -4290,29 +3338,7 @@
                 <w:lang w:val="en-US"/>
                 <w14:ligatures w14:val="none"/>
               </w:rPr>
-              <w:t xml:space="preserve">interfaces (config) </w:t>
-            </w:r>
-            <w:proofErr w:type="spellStart"/>
-            <w:r>
-              <w:rPr>
-                <w:rFonts w:ascii="Aptos" w:eastAsia="Times New Roman" w:hAnsi="Aptos" w:cs="Times New Roman"/>
-                <w:color w:val="000000"/>
-                <w:kern w:val="0"/>
-                <w:lang w:val="en-US"/>
-                <w14:ligatures w14:val="none"/>
-              </w:rPr>
-              <w:t>en</w:t>
-            </w:r>
-            <w:proofErr w:type="spellEnd"/>
-            <w:r>
-              <w:rPr>
-                <w:rFonts w:ascii="Aptos" w:eastAsia="Times New Roman" w:hAnsi="Aptos" w:cs="Times New Roman"/>
-                <w:color w:val="000000"/>
-                <w:kern w:val="0"/>
-                <w:lang w:val="en-US"/>
-                <w14:ligatures w14:val="none"/>
-              </w:rPr>
-              <w:t xml:space="preserve"> hosts(config)</w:t>
+              <w:t>interfaces (config) en hosts(config)</w:t>
             </w:r>
           </w:p>
         </w:tc>
@@ -4350,114 +3376,23 @@
               </w:rPr>
               <w:t> </w:t>
             </w:r>
-            <w:proofErr w:type="spellStart"/>
-            <w:r>
-              <w:rPr>
-                <w:rFonts w:ascii="Aptos Narrow" w:eastAsia="Times New Roman" w:hAnsi="Aptos Narrow" w:cs="Times New Roman"/>
-                <w:color w:val="000000"/>
-                <w:kern w:val="0"/>
-                <w14:ligatures w14:val="none"/>
-              </w:rPr>
-              <w:t>Etc</w:t>
-            </w:r>
-            <w:proofErr w:type="spellEnd"/>
-            <w:r>
-              <w:rPr>
-                <w:rFonts w:ascii="Aptos Narrow" w:eastAsia="Times New Roman" w:hAnsi="Aptos Narrow" w:cs="Times New Roman"/>
-                <w:color w:val="000000"/>
-                <w:kern w:val="0"/>
-                <w14:ligatures w14:val="none"/>
-              </w:rPr>
-              <w:t>/</w:t>
-            </w:r>
-            <w:proofErr w:type="spellStart"/>
-            <w:r>
-              <w:rPr>
-                <w:rFonts w:ascii="Aptos Narrow" w:eastAsia="Times New Roman" w:hAnsi="Aptos Narrow" w:cs="Times New Roman"/>
-                <w:color w:val="000000"/>
-                <w:kern w:val="0"/>
-                <w14:ligatures w14:val="none"/>
-              </w:rPr>
-              <w:t>hosts</w:t>
-            </w:r>
-            <w:proofErr w:type="spellEnd"/>
-            <w:r>
-              <w:rPr>
-                <w:rFonts w:ascii="Aptos Narrow" w:eastAsia="Times New Roman" w:hAnsi="Aptos Narrow" w:cs="Times New Roman"/>
-                <w:color w:val="000000"/>
-                <w:kern w:val="0"/>
-                <w14:ligatures w14:val="none"/>
-              </w:rPr>
-              <w:t xml:space="preserve"> en </w:t>
-            </w:r>
-            <w:proofErr w:type="spellStart"/>
-            <w:r>
-              <w:rPr>
-                <w:rFonts w:ascii="Aptos Narrow" w:eastAsia="Times New Roman" w:hAnsi="Aptos Narrow" w:cs="Times New Roman"/>
-                <w:color w:val="000000"/>
-                <w:kern w:val="0"/>
-                <w14:ligatures w14:val="none"/>
-              </w:rPr>
-              <w:t>etc</w:t>
-            </w:r>
-            <w:proofErr w:type="spellEnd"/>
-            <w:r>
-              <w:rPr>
-                <w:rFonts w:ascii="Aptos Narrow" w:eastAsia="Times New Roman" w:hAnsi="Aptos Narrow" w:cs="Times New Roman"/>
-                <w:color w:val="000000"/>
-                <w:kern w:val="0"/>
-                <w14:ligatures w14:val="none"/>
-              </w:rPr>
-              <w:t>/</w:t>
-            </w:r>
-            <w:proofErr w:type="spellStart"/>
-            <w:r>
-              <w:rPr>
-                <w:rFonts w:ascii="Aptos Narrow" w:eastAsia="Times New Roman" w:hAnsi="Aptos Narrow" w:cs="Times New Roman"/>
-                <w:color w:val="000000"/>
-                <w:kern w:val="0"/>
-                <w14:ligatures w14:val="none"/>
-              </w:rPr>
-              <w:t>network</w:t>
-            </w:r>
-            <w:proofErr w:type="spellEnd"/>
-            <w:r>
-              <w:rPr>
-                <w:rFonts w:ascii="Aptos Narrow" w:eastAsia="Times New Roman" w:hAnsi="Aptos Narrow" w:cs="Times New Roman"/>
-                <w:color w:val="000000"/>
-                <w:kern w:val="0"/>
-                <w14:ligatures w14:val="none"/>
-              </w:rPr>
-              <w:t>/interfaces (op d</w:t>
-            </w:r>
-            <w:r>
-              <w:rPr>
-                <w:rFonts w:ascii="Aptos Narrow" w:eastAsia="Times New Roman" w:hAnsi="Aptos Narrow" w:cs="Times New Roman"/>
-                <w:color w:val="000000"/>
-                <w:kern w:val="0"/>
-                <w14:ligatures w14:val="none"/>
-              </w:rPr>
-              <w:t xml:space="preserve">eze </w:t>
-            </w:r>
-            <w:proofErr w:type="spellStart"/>
-            <w:r>
-              <w:rPr>
-                <w:rFonts w:ascii="Aptos Narrow" w:eastAsia="Times New Roman" w:hAnsi="Aptos Narrow" w:cs="Times New Roman"/>
-                <w:color w:val="000000"/>
-                <w:kern w:val="0"/>
-                <w14:ligatures w14:val="none"/>
-              </w:rPr>
-              <w:t>linux</w:t>
-            </w:r>
-            <w:proofErr w:type="spellEnd"/>
-            <w:r>
-              <w:rPr>
-                <w:rFonts w:ascii="Aptos Narrow" w:eastAsia="Times New Roman" w:hAnsi="Aptos Narrow" w:cs="Times New Roman"/>
-                <w:color w:val="000000"/>
-                <w:kern w:val="0"/>
-                <w14:ligatures w14:val="none"/>
-              </w:rPr>
-              <w:t xml:space="preserve"> server niet)</w:t>
+            <w:r>
+              <w:rPr>
+                <w:rFonts w:ascii="Aptos Narrow" w:eastAsia="Times New Roman" w:hAnsi="Aptos Narrow" w:cs="Times New Roman"/>
+                <w:color w:val="000000"/>
+                <w:kern w:val="0"/>
+                <w14:ligatures w14:val="none"/>
+              </w:rPr>
+              <w:t>Etc/hosts en etc/network/interfaces (op d</w:t>
+            </w:r>
+            <w:r>
+              <w:rPr>
+                <w:rFonts w:ascii="Aptos Narrow" w:eastAsia="Times New Roman" w:hAnsi="Aptos Narrow" w:cs="Times New Roman"/>
+                <w:color w:val="000000"/>
+                <w:kern w:val="0"/>
+                <w14:ligatures w14:val="none"/>
+              </w:rPr>
+              <w:t>eze linux server niet)</w:t>
             </w:r>
           </w:p>
         </w:tc>
@@ -4495,27 +3430,15 @@
               </w:rPr>
               <w:t> </w:t>
             </w:r>
-            <w:proofErr w:type="spellStart"/>
-            <w:r>
-              <w:rPr>
-                <w:rFonts w:ascii="Aptos Narrow" w:eastAsia="Times New Roman" w:hAnsi="Aptos Narrow" w:cs="Times New Roman"/>
-                <w:color w:val="000000"/>
-                <w:kern w:val="0"/>
-                <w:lang w:val="en-US"/>
-                <w14:ligatures w14:val="none"/>
-              </w:rPr>
-              <w:t>sudo</w:t>
-            </w:r>
-            <w:proofErr w:type="spellEnd"/>
-            <w:r>
-              <w:rPr>
-                <w:rFonts w:ascii="Aptos Narrow" w:eastAsia="Times New Roman" w:hAnsi="Aptos Narrow" w:cs="Times New Roman"/>
-                <w:color w:val="000000"/>
-                <w:kern w:val="0"/>
-                <w:lang w:val="en-US"/>
-                <w14:ligatures w14:val="none"/>
-              </w:rPr>
-              <w:t xml:space="preserve"> find / -name</w:t>
+            <w:r>
+              <w:rPr>
+                <w:rFonts w:ascii="Aptos Narrow" w:eastAsia="Times New Roman" w:hAnsi="Aptos Narrow" w:cs="Times New Roman"/>
+                <w:color w:val="000000"/>
+                <w:kern w:val="0"/>
+                <w:lang w:val="en-US"/>
+                <w14:ligatures w14:val="none"/>
+              </w:rPr>
+              <w:t>sudo find / -name</w:t>
             </w:r>
             <w:r>
               <w:rPr>
@@ -4557,15 +3480,7 @@
         </w:numPr>
       </w:pPr>
       <w:r>
-        <w:t xml:space="preserve">Met het commando Alias </w:t>
-      </w:r>
-      <w:proofErr w:type="spellStart"/>
-      <w:r>
-        <w:t>snelnaam</w:t>
-      </w:r>
-      <w:proofErr w:type="spellEnd"/>
-      <w:r>
-        <w:t xml:space="preserve"> = “actie” kan je dus snel een snelkoppeling maken, zoals ik hieronder heb gedaan.</w:t>
+        <w:t>Met het commando Alias snelnaam = “actie” kan je dus snel een snelkoppeling maken, zoals ik hieronder heb gedaan.</w:t>
       </w:r>
     </w:p>
     <w:p>
@@ -4573,15 +3488,7 @@
         <w:pStyle w:val="ListParagraph"/>
       </w:pPr>
       <w:r>
-        <w:t xml:space="preserve">Vervolgens kan je met het commando alias ook alles zien wat is ingesteld. Blijkbaar kan je dus ook snel met </w:t>
-      </w:r>
-      <w:proofErr w:type="spellStart"/>
-      <w:r>
-        <w:t>ll</w:t>
-      </w:r>
-      <w:proofErr w:type="spellEnd"/>
-      <w:r>
-        <w:t xml:space="preserve"> een mooie list tonen, die stond er al in.</w:t>
+        <w:t>Vervolgens kan je met het commando alias ook alles zien wat is ingesteld. Blijkbaar kan je dus ook snel met ll een mooie list tonen, die stond er al in.</w:t>
       </w:r>
     </w:p>
     <w:p>
@@ -4643,15 +3550,7 @@
         </w:numPr>
       </w:pPr>
       <w:r>
-        <w:t xml:space="preserve">Met het commando </w:t>
-      </w:r>
-      <w:proofErr w:type="spellStart"/>
-      <w:r>
-        <w:t>df</w:t>
-      </w:r>
-      <w:proofErr w:type="spellEnd"/>
-      <w:r>
-        <w:t xml:space="preserve"> kan je de partities bekijken</w:t>
+        <w:t>Met het commando df kan je de partities bekijken</w:t>
       </w:r>
       <w:r>
         <w:t>, als je daarnaast de parameter -h toevoegt laat hij ook de schijfruimte in GB, iets makkelijker</w:t>
@@ -4715,27 +3614,17 @@
         <w:pStyle w:val="ListParagraph"/>
       </w:pPr>
       <w:r>
-        <w:t xml:space="preserve">Zoals </w:t>
-      </w:r>
-      <w:proofErr w:type="spellStart"/>
-      <w:r>
-        <w:t>lsblk</w:t>
-      </w:r>
-      <w:proofErr w:type="spellEnd"/>
-      <w:r>
-        <w:t xml:space="preserve"> en </w:t>
-      </w:r>
-      <w:proofErr w:type="spellStart"/>
-      <w:r>
-        <w:t>blkid</w:t>
-      </w:r>
-      <w:proofErr w:type="spellEnd"/>
+        <w:t>Zoals lsblk en blkid</w:t>
+      </w:r>
     </w:p>
     <w:p>
       <w:pPr>
         <w:pStyle w:val="ListParagraph"/>
       </w:pPr>
       <w:r>
+        <w:rPr>
+          <w:noProof/>
+        </w:rPr>
         <w:drawing>
           <wp:inline distT="0" distB="0" distL="0" distR="0" wp14:anchorId="0F900D9B" wp14:editId="3C7C9062">
             <wp:extent cx="5760720" cy="1996440"/>
@@ -4906,15 +3795,7 @@
         <w:t>En k</w:t>
       </w:r>
       <w:r>
-        <w:t xml:space="preserve">an er in de </w:t>
-      </w:r>
-      <w:proofErr w:type="spellStart"/>
-      <w:r>
-        <w:t>sys</w:t>
-      </w:r>
-      <w:proofErr w:type="spellEnd"/>
-      <w:r>
-        <w:t xml:space="preserve"> map systeemconfiguratie gewijzigd worden.</w:t>
+        <w:t>an er in de sys map systeemconfiguratie gewijzigd worden.</w:t>
       </w:r>
     </w:p>
     <w:p>
@@ -4931,23 +3812,10 @@
         </w:numPr>
       </w:pPr>
       <w:r>
-        <w:t xml:space="preserve">Zoals in de vorige vraag toevallig al beantwoord laat file </w:t>
-      </w:r>
-      <w:proofErr w:type="spellStart"/>
-      <w:r>
-        <w:t>version</w:t>
-      </w:r>
-      <w:proofErr w:type="spellEnd"/>
-      <w:r>
-        <w:t xml:space="preserve"> zien welke </w:t>
-      </w:r>
-      <w:proofErr w:type="spellStart"/>
-      <w:r>
-        <w:t>kernel</w:t>
-      </w:r>
-      <w:proofErr w:type="spellEnd"/>
-      <w:r>
-        <w:t xml:space="preserve"> </w:t>
+        <w:t xml:space="preserve">Zoals in de vorige vraag toevallig al beantwoord laat file version zien welke </w:t>
+      </w:r>
+      <w:r>
+        <w:t xml:space="preserve">kernel </w:t>
       </w:r>
       <w:r>
         <w:t xml:space="preserve">versie </w:t>
@@ -4969,39 +3837,7 @@
         <w:pStyle w:val="ListParagraph"/>
       </w:pPr>
       <w:r>
-        <w:t xml:space="preserve">Linux </w:t>
-      </w:r>
-      <w:proofErr w:type="spellStart"/>
-      <w:r>
-        <w:t>version</w:t>
-      </w:r>
-      <w:proofErr w:type="spellEnd"/>
-      <w:r>
-        <w:t xml:space="preserve"> 6.5.0-1025-azure (buildd@lcy02-amd64-063) (x86_64-linux-gnu-gcc-11 (Ubuntu 11.4.0-1ubuntu1~22.04) 11.4.0, GNU ld (GNU </w:t>
-      </w:r>
-      <w:proofErr w:type="spellStart"/>
-      <w:r>
-        <w:t>Binutils</w:t>
-      </w:r>
-      <w:proofErr w:type="spellEnd"/>
-      <w:r>
-        <w:t xml:space="preserve"> </w:t>
-      </w:r>
-      <w:proofErr w:type="spellStart"/>
-      <w:r>
-        <w:t>for</w:t>
-      </w:r>
-      <w:proofErr w:type="spellEnd"/>
-      <w:r>
-        <w:t xml:space="preserve"> Ubuntu) 2.38) #26~22.04.1-Ubuntu SMP </w:t>
-      </w:r>
-      <w:proofErr w:type="spellStart"/>
-      <w:r>
-        <w:t>Thu</w:t>
-      </w:r>
-      <w:proofErr w:type="spellEnd"/>
-      <w:r>
-        <w:t xml:space="preserve"> Jul </w:t>
+        <w:t xml:space="preserve">Linux version 6.5.0-1025-azure (buildd@lcy02-amd64-063) (x86_64-linux-gnu-gcc-11 (Ubuntu 11.4.0-1ubuntu1~22.04) 11.4.0, GNU ld (GNU Binutils for Ubuntu) 2.38) #26~22.04.1-Ubuntu SMP Thu Jul </w:t>
       </w:r>
     </w:p>
     <w:p>
@@ -5017,6 +3853,9 @@
         <w:pStyle w:val="ListParagraph"/>
       </w:pPr>
       <w:r>
+        <w:rPr>
+          <w:noProof/>
+        </w:rPr>
         <w:drawing>
           <wp:inline distT="0" distB="0" distL="0" distR="0" wp14:anchorId="5C8552F4" wp14:editId="48788E34">
             <wp:extent cx="5760720" cy="386715"/>
@@ -5064,39 +3903,7 @@
         <w:pStyle w:val="ListParagraph"/>
       </w:pPr>
       <w:r>
-        <w:t xml:space="preserve">Commando </w:t>
-      </w:r>
-      <w:proofErr w:type="spellStart"/>
-      <w:r>
-        <w:t>cat</w:t>
-      </w:r>
-      <w:proofErr w:type="spellEnd"/>
-      <w:r>
-        <w:t xml:space="preserve"> </w:t>
-      </w:r>
-      <w:proofErr w:type="spellStart"/>
-      <w:r>
-        <w:t>cpuinfo</w:t>
-      </w:r>
-      <w:proofErr w:type="spellEnd"/>
-      <w:r>
-        <w:t xml:space="preserve">, het bestand </w:t>
-      </w:r>
-      <w:proofErr w:type="spellStart"/>
-      <w:r>
-        <w:t>cpuinfo</w:t>
-      </w:r>
-      <w:proofErr w:type="spellEnd"/>
-      <w:r>
-        <w:t xml:space="preserve"> laat de gegevens zien van de twee processoren die de </w:t>
-      </w:r>
-      <w:proofErr w:type="spellStart"/>
-      <w:r>
-        <w:t>vm</w:t>
-      </w:r>
-      <w:proofErr w:type="spellEnd"/>
-      <w:r>
-        <w:t xml:space="preserve"> heeft.</w:t>
+        <w:t>Commando cat cpuinfo, het bestand cpuinfo laat de gegevens zien van de twee processoren die de vm heeft.</w:t>
       </w:r>
     </w:p>
     <w:p>
@@ -5104,6 +3911,9 @@
         <w:pStyle w:val="ListParagraph"/>
       </w:pPr>
       <w:r>
+        <w:rPr>
+          <w:noProof/>
+        </w:rPr>
         <w:drawing>
           <wp:inline distT="0" distB="0" distL="0" distR="0" wp14:anchorId="1300976C" wp14:editId="17DE6FC2">
             <wp:extent cx="5760720" cy="2235835"/>
@@ -5142,14 +3952,9 @@
       </w:r>
     </w:p>
     <w:p>
-      <w:proofErr w:type="spellStart"/>
       <w:r>
         <w:lastRenderedPageBreak/>
-        <w:t>Meminfo</w:t>
-      </w:r>
-      <w:proofErr w:type="spellEnd"/>
-      <w:r>
-        <w:t xml:space="preserve"> toont dus informatie o</w:t>
+        <w:t>Meminfo toont dus informatie o</w:t>
       </w:r>
       <w:r>
         <w:t>ver het geheugen</w:t>
@@ -5157,6 +3962,9 @@
     </w:p>
     <w:p>
       <w:r>
+        <w:rPr>
+          <w:noProof/>
+        </w:rPr>
         <w:drawing>
           <wp:inline distT="0" distB="0" distL="0" distR="0" wp14:anchorId="095C40E9" wp14:editId="4000B211">
             <wp:extent cx="5760720" cy="1805940"/>
@@ -5196,6 +4004,9 @@
     </w:p>
     <w:p>
       <w:r>
+        <w:rPr>
+          <w:noProof/>
+        </w:rPr>
         <w:drawing>
           <wp:inline distT="0" distB="0" distL="0" distR="0" wp14:anchorId="5D5EB6F8" wp14:editId="71995C30">
             <wp:extent cx="5115639" cy="924054"/>
@@ -5234,25 +4045,15 @@
       </w:r>
     </w:p>
     <w:p>
-      <w:proofErr w:type="spellStart"/>
-      <w:r>
-        <w:t>IOports</w:t>
-      </w:r>
-      <w:proofErr w:type="spellEnd"/>
-      <w:r>
-        <w:t xml:space="preserve"> geeft een overzicht van gereserveerde en beschikbare poorten voor de communicatie in de computer zelf van de </w:t>
-      </w:r>
-      <w:proofErr w:type="spellStart"/>
-      <w:r>
-        <w:t>kernel</w:t>
-      </w:r>
-      <w:proofErr w:type="spellEnd"/>
-      <w:r>
-        <w:t xml:space="preserve"> en het systeem.</w:t>
-      </w:r>
-    </w:p>
-    <w:p>
-      <w:r>
+      <w:r>
+        <w:t>IOports geeft een overzicht van gereserveerde en beschikbare poorten voor de communicatie in de computer zelf van de kernel en het systeem.</w:t>
+      </w:r>
+    </w:p>
+    <w:p>
+      <w:r>
+        <w:rPr>
+          <w:noProof/>
+        </w:rPr>
         <w:drawing>
           <wp:inline distT="0" distB="0" distL="0" distR="0" wp14:anchorId="703336D0" wp14:editId="37966D9F">
             <wp:extent cx="5760720" cy="3010535"/>
@@ -5300,31 +4101,7 @@
         </w:numPr>
       </w:pPr>
       <w:r>
-        <w:t xml:space="preserve">In de </w:t>
-      </w:r>
-      <w:proofErr w:type="spellStart"/>
-      <w:r>
-        <w:t>dev</w:t>
-      </w:r>
-      <w:proofErr w:type="spellEnd"/>
-      <w:r>
-        <w:t xml:space="preserve"> folder staan de device files die bij het uitzetten van de server ook weer </w:t>
-      </w:r>
-      <w:proofErr w:type="spellStart"/>
-      <w:r>
-        <w:t>wegzijn</w:t>
-      </w:r>
-      <w:proofErr w:type="spellEnd"/>
-      <w:r>
-        <w:t xml:space="preserve">. Het zijn tijdelijke files die een verwijzing naar de device bewerkstelligen. Ze zijn essentieel voor de communicatie met de </w:t>
-      </w:r>
-      <w:proofErr w:type="spellStart"/>
-      <w:r>
-        <w:t>kernel</w:t>
-      </w:r>
-      <w:proofErr w:type="spellEnd"/>
-      <w:r>
-        <w:t xml:space="preserve"> en de hardware.</w:t>
+        <w:t>In de dev folder staan de device files die bij het uitzetten van de server ook weer wegzijn. Het zijn tijdelijke files die een verwijzing naar de device bewerkstelligen. Ze zijn essentieel voor de communicatie met de kernel en de hardware.</w:t>
       </w:r>
     </w:p>
     <w:p>
@@ -5332,6 +4109,9 @@
         <w:ind w:left="360"/>
       </w:pPr>
       <w:r>
+        <w:rPr>
+          <w:noProof/>
+        </w:rPr>
         <w:lastRenderedPageBreak/>
         <w:drawing>
           <wp:inline distT="0" distB="0" distL="0" distR="0" wp14:anchorId="7AEE1B01" wp14:editId="65572344">
@@ -5379,23 +4159,7 @@
         </w:numPr>
       </w:pPr>
       <w:r>
-        <w:t xml:space="preserve">Je kan een </w:t>
-      </w:r>
-      <w:proofErr w:type="spellStart"/>
-      <w:r>
-        <w:t>tail</w:t>
-      </w:r>
-      <w:proofErr w:type="spellEnd"/>
-      <w:r>
-        <w:t xml:space="preserve"> commando uitvoeren om de laatste 10 regels te printen van /var/log/</w:t>
-      </w:r>
-      <w:proofErr w:type="spellStart"/>
-      <w:r>
-        <w:t>syslog</w:t>
-      </w:r>
-      <w:proofErr w:type="spellEnd"/>
-      <w:r>
-        <w:t xml:space="preserve"> met daarbij parameter -f om nieuwe regels toe te voegen live als die er bij komen. Zo kan je de systeem log goed volgen en monitoren.</w:t>
+        <w:t>Je kan een tail commando uitvoeren om de laatste 10 regels te printen van /var/log/syslog met daarbij parameter -f om nieuwe regels toe te voegen live als die er bij komen. Zo kan je de systeem log goed volgen en monitoren.</w:t>
       </w:r>
     </w:p>
     <w:p>
@@ -5403,6 +4167,9 @@
         <w:pStyle w:val="ListParagraph"/>
       </w:pPr>
       <w:r>
+        <w:rPr>
+          <w:noProof/>
+        </w:rPr>
         <w:drawing>
           <wp:inline distT="0" distB="0" distL="0" distR="0" wp14:anchorId="630316EF" wp14:editId="5A895285">
             <wp:extent cx="5760720" cy="1337310"/>
@@ -5449,25 +4216,12 @@
         </w:numPr>
       </w:pPr>
       <w:r>
-        <w:t xml:space="preserve">Met het commando </w:t>
-      </w:r>
-      <w:proofErr w:type="spellStart"/>
-      <w:r>
-        <w:t>ps</w:t>
-      </w:r>
-      <w:proofErr w:type="spellEnd"/>
-      <w:r>
-        <w:t xml:space="preserve"> </w:t>
-      </w:r>
-      <w:proofErr w:type="spellStart"/>
-      <w:r>
-        <w:t>aux</w:t>
-      </w:r>
-      <w:proofErr w:type="spellEnd"/>
-      <w:r>
-        <w:t xml:space="preserve"> kan je een overzicht krijgen van alle actieve processen. </w:t>
-      </w:r>
-      <w:r>
+        <w:t xml:space="preserve">Met het commando ps aux kan je een overzicht krijgen van alle actieve processen. </w:t>
+      </w:r>
+      <w:r>
+        <w:rPr>
+          <w:noProof/>
+        </w:rPr>
         <w:drawing>
           <wp:inline distT="0" distB="0" distL="0" distR="0" wp14:anchorId="5378DDE4" wp14:editId="4964477B">
             <wp:extent cx="5760720" cy="2813050"/>
@@ -5509,13 +4263,8 @@
       <w:pPr>
         <w:ind w:left="360"/>
       </w:pPr>
-      <w:proofErr w:type="spellStart"/>
-      <w:r>
-        <w:t>Ps</w:t>
-      </w:r>
-      <w:proofErr w:type="spellEnd"/>
-      <w:r>
-        <w:t xml:space="preserve"> -e geeft daarbij i</w:t>
+      <w:r>
+        <w:t>Ps -e geeft daarbij i</w:t>
       </w:r>
       <w:r>
         <w:t>ets minder info.</w:t>
@@ -5526,6 +4275,9 @@
         <w:ind w:left="360"/>
       </w:pPr>
       <w:r>
+        <w:rPr>
+          <w:noProof/>
+        </w:rPr>
         <w:lastRenderedPageBreak/>
         <w:drawing>
           <wp:inline distT="0" distB="0" distL="0" distR="0" wp14:anchorId="41CBEA86" wp14:editId="5FAE5E26">
@@ -5569,26 +4321,10 @@
         <w:ind w:left="360"/>
       </w:pPr>
       <w:r>
-        <w:t xml:space="preserve">Met een </w:t>
-      </w:r>
-      <w:proofErr w:type="spellStart"/>
-      <w:r>
-        <w:t>bash</w:t>
-      </w:r>
-      <w:proofErr w:type="spellEnd"/>
-      <w:r>
-        <w:t xml:space="preserve"> script heb</w:t>
-      </w:r>
-      <w:r>
-        <w:t xml:space="preserve"> ik de processen/</w:t>
-      </w:r>
-      <w:proofErr w:type="spellStart"/>
-      <w:r>
-        <w:t>lines</w:t>
-      </w:r>
-      <w:proofErr w:type="spellEnd"/>
-      <w:r>
-        <w:t xml:space="preserve"> opgeteld om het aantal processen te kunnen tonen.</w:t>
+        <w:t>Met een bash script heb</w:t>
+      </w:r>
+      <w:r>
+        <w:t xml:space="preserve"> ik de processen/lines opgeteld om het aantal processen te kunnen tonen.</w:t>
       </w:r>
     </w:p>
     <w:p>
@@ -5596,6 +4332,9 @@
         <w:ind w:left="360"/>
       </w:pPr>
       <w:r>
+        <w:rPr>
+          <w:noProof/>
+        </w:rPr>
         <w:drawing>
           <wp:inline distT="0" distB="0" distL="0" distR="0" wp14:anchorId="20CFA805" wp14:editId="70063421">
             <wp:extent cx="5760720" cy="837565"/>
@@ -5658,6 +4397,9 @@
         <w:ind w:left="360"/>
       </w:pPr>
       <w:r>
+        <w:rPr>
+          <w:noProof/>
+        </w:rPr>
         <w:drawing>
           <wp:inline distT="0" distB="0" distL="0" distR="0" wp14:anchorId="3E7AA992" wp14:editId="53F45B78">
             <wp:extent cx="5458587" cy="3724795"/>
@@ -5704,31 +4446,7 @@
         <w:t>Om processen in te s</w:t>
       </w:r>
       <w:r>
-        <w:t xml:space="preserve">tellen zodat deze opstarten tijdens de opstart van </w:t>
-      </w:r>
-      <w:proofErr w:type="spellStart"/>
-      <w:r>
-        <w:t>Linus</w:t>
-      </w:r>
-      <w:proofErr w:type="spellEnd"/>
-      <w:r>
-        <w:t xml:space="preserve">, moet je het </w:t>
-      </w:r>
-      <w:proofErr w:type="spellStart"/>
-      <w:r>
-        <w:t>enable</w:t>
-      </w:r>
-      <w:proofErr w:type="spellEnd"/>
-      <w:r>
-        <w:t xml:space="preserve"> of </w:t>
-      </w:r>
-      <w:proofErr w:type="spellStart"/>
-      <w:r>
-        <w:t>disable</w:t>
-      </w:r>
-      <w:proofErr w:type="spellEnd"/>
-      <w:r>
-        <w:t xml:space="preserve"> commando instellen.</w:t>
+        <w:t>tellen zodat deze opstarten tijdens de opstart van Linus, moet je het enable of disable commando instellen.</w:t>
       </w:r>
     </w:p>
     <w:p>
@@ -5736,6 +4454,9 @@
         <w:ind w:left="360"/>
       </w:pPr>
       <w:r>
+        <w:rPr>
+          <w:noProof/>
+        </w:rPr>
         <w:drawing>
           <wp:inline distT="0" distB="0" distL="0" distR="0" wp14:anchorId="20F5E353" wp14:editId="3EB0CE0D">
             <wp:extent cx="5760720" cy="755015"/>
@@ -5780,6 +4501,23 @@
     </w:p>
     <w:p>
       <w:pPr>
+        <w:rPr>
+          <w:rFonts w:eastAsiaTheme="majorEastAsia" w:cstheme="majorBidi"/>
+          <w:color w:val="0F4761" w:themeColor="accent1" w:themeShade="BF"/>
+          <w:sz w:val="28"/>
+          <w:szCs w:val="28"/>
+          <w:lang w:val="en-US"/>
+        </w:rPr>
+      </w:pPr>
+      <w:r>
+        <w:rPr>
+          <w:lang w:val="en-US"/>
+        </w:rPr>
+        <w:br w:type="page"/>
+      </w:r>
+    </w:p>
+    <w:p>
+      <w:pPr>
         <w:pStyle w:val="Heading3"/>
         <w:rPr>
           <w:lang w:val="en-US"/>
@@ -5789,22 +4527,364 @@
         <w:rPr>
           <w:lang w:val="en-US"/>
         </w:rPr>
+        <w:lastRenderedPageBreak/>
         <w:t>Performance Monitoring</w:t>
       </w:r>
     </w:p>
     <w:p>
       <w:pPr>
+        <w:pStyle w:val="ListParagraph"/>
+        <w:numPr>
+          <w:ilvl w:val="0"/>
+          <w:numId w:val="7"/>
+        </w:numPr>
+      </w:pPr>
+      <w:r>
+        <w:t>Door Hoofdletter A te gebruiken kom je in deze modus, je kan dan vervolgens kleine letter a gebruiken</w:t>
+      </w:r>
+    </w:p>
+    <w:p>
+      <w:pPr>
+        <w:pStyle w:val="ListParagraph"/>
+      </w:pPr>
+      <w:r>
+        <w:drawing>
+          <wp:inline distT="0" distB="0" distL="0" distR="0" wp14:anchorId="72D1A73C" wp14:editId="72B66FB7">
+            <wp:extent cx="5760720" cy="4499610"/>
+            <wp:effectExtent l="0" t="0" r="0" b="0"/>
+            <wp:docPr id="2103571760" name="Picture 1" descr="A screenshot of a computer&#10;&#10;Description automatically generated"/>
+            <wp:cNvGraphicFramePr>
+              <a:graphicFrameLocks xmlns:a="http://schemas.openxmlformats.org/drawingml/2006/main" noChangeAspect="1"/>
+            </wp:cNvGraphicFramePr>
+            <a:graphic xmlns:a="http://schemas.openxmlformats.org/drawingml/2006/main">
+              <a:graphicData uri="http://schemas.openxmlformats.org/drawingml/2006/picture">
+                <pic:pic xmlns:pic="http://schemas.openxmlformats.org/drawingml/2006/picture">
+                  <pic:nvPicPr>
+                    <pic:cNvPr id="2103571760" name="Picture 1" descr="A screenshot of a computer&#10;&#10;Description automatically generated"/>
+                    <pic:cNvPicPr/>
+                  </pic:nvPicPr>
+                  <pic:blipFill>
+                    <a:blip r:embed="rId31"/>
+                    <a:stretch>
+                      <a:fillRect/>
+                    </a:stretch>
+                  </pic:blipFill>
+                  <pic:spPr>
+                    <a:xfrm>
+                      <a:off x="0" y="0"/>
+                      <a:ext cx="5760720" cy="4499610"/>
+                    </a:xfrm>
+                    <a:prstGeom prst="rect">
+                      <a:avLst/>
+                    </a:prstGeom>
+                  </pic:spPr>
+                </pic:pic>
+              </a:graphicData>
+            </a:graphic>
+          </wp:inline>
+        </w:drawing>
+      </w:r>
+    </w:p>
+    <w:p>
+      <w:pPr>
+        <w:pStyle w:val="ListParagraph"/>
+        <w:numPr>
+          <w:ilvl w:val="0"/>
+          <w:numId w:val="7"/>
+        </w:numPr>
+      </w:pPr>
+      <w:r>
+        <w:t>R = het aantal processen wat aan het wachten is om uitgevoerd te worden</w:t>
+      </w:r>
+    </w:p>
+    <w:p>
+      <w:pPr>
+        <w:pStyle w:val="ListParagraph"/>
+      </w:pPr>
+      <w:r>
+        <w:t>B = het aantal processen die aan het slapen zijn.</w:t>
+      </w:r>
+    </w:p>
+    <w:p>
+      <w:pPr>
+        <w:pStyle w:val="ListParagraph"/>
+      </w:pPr>
+      <w:r>
+        <w:t>Bij System in staat het aantal interrupts per seconde: 31</w:t>
+      </w:r>
+    </w:p>
+    <w:p>
+      <w:pPr>
+        <w:pStyle w:val="ListParagraph"/>
+      </w:pPr>
+      <w:r>
+        <w:t>En in System cs staat het aantal context switches per seconde: 50</w:t>
+      </w:r>
+    </w:p>
+    <w:p>
+      <w:pPr>
+        <w:pStyle w:val="ListParagraph"/>
+      </w:pPr>
+      <w:r>
+        <w:drawing>
+          <wp:inline distT="0" distB="0" distL="0" distR="0" wp14:anchorId="1960D33F" wp14:editId="76928B62">
+            <wp:extent cx="5760720" cy="572770"/>
+            <wp:effectExtent l="0" t="0" r="0" b="0"/>
+            <wp:docPr id="47917410" name="Picture 1"/>
+            <wp:cNvGraphicFramePr>
+              <a:graphicFrameLocks xmlns:a="http://schemas.openxmlformats.org/drawingml/2006/main" noChangeAspect="1"/>
+            </wp:cNvGraphicFramePr>
+            <a:graphic xmlns:a="http://schemas.openxmlformats.org/drawingml/2006/main">
+              <a:graphicData uri="http://schemas.openxmlformats.org/drawingml/2006/picture">
+                <pic:pic xmlns:pic="http://schemas.openxmlformats.org/drawingml/2006/picture">
+                  <pic:nvPicPr>
+                    <pic:cNvPr id="47917410" name=""/>
+                    <pic:cNvPicPr/>
+                  </pic:nvPicPr>
+                  <pic:blipFill>
+                    <a:blip r:embed="rId32"/>
+                    <a:stretch>
+                      <a:fillRect/>
+                    </a:stretch>
+                  </pic:blipFill>
+                  <pic:spPr>
+                    <a:xfrm>
+                      <a:off x="0" y="0"/>
+                      <a:ext cx="5760720" cy="572770"/>
+                    </a:xfrm>
+                    <a:prstGeom prst="rect">
+                      <a:avLst/>
+                    </a:prstGeom>
+                  </pic:spPr>
+                </pic:pic>
+              </a:graphicData>
+            </a:graphic>
+          </wp:inline>
+        </w:drawing>
+      </w:r>
+    </w:p>
+    <w:p>
+      <w:pPr>
+        <w:pStyle w:val="ListParagraph"/>
+        <w:numPr>
+          <w:ilvl w:val="0"/>
+          <w:numId w:val="7"/>
+        </w:numPr>
+      </w:pPr>
+      <w:r>
+        <w:t>De computer heeft 2 cpu’s</w:t>
+      </w:r>
+    </w:p>
+    <w:p>
+      <w:pPr>
+        <w:pStyle w:val="ListParagraph"/>
+      </w:pPr>
+      <w:r>
+        <w:drawing>
+          <wp:inline distT="0" distB="0" distL="0" distR="0" wp14:anchorId="26B51837" wp14:editId="1A3C2922">
+            <wp:extent cx="5760720" cy="2077720"/>
+            <wp:effectExtent l="0" t="0" r="0" b="0"/>
+            <wp:docPr id="1729206116" name="Picture 1" descr="A screenshot of a computer screen&#10;&#10;Description automatically generated"/>
+            <wp:cNvGraphicFramePr>
+              <a:graphicFrameLocks xmlns:a="http://schemas.openxmlformats.org/drawingml/2006/main" noChangeAspect="1"/>
+            </wp:cNvGraphicFramePr>
+            <a:graphic xmlns:a="http://schemas.openxmlformats.org/drawingml/2006/main">
+              <a:graphicData uri="http://schemas.openxmlformats.org/drawingml/2006/picture">
+                <pic:pic xmlns:pic="http://schemas.openxmlformats.org/drawingml/2006/picture">
+                  <pic:nvPicPr>
+                    <pic:cNvPr id="1729206116" name="Picture 1" descr="A screenshot of a computer screen&#10;&#10;Description automatically generated"/>
+                    <pic:cNvPicPr/>
+                  </pic:nvPicPr>
+                  <pic:blipFill>
+                    <a:blip r:embed="rId33"/>
+                    <a:stretch>
+                      <a:fillRect/>
+                    </a:stretch>
+                  </pic:blipFill>
+                  <pic:spPr>
+                    <a:xfrm>
+                      <a:off x="0" y="0"/>
+                      <a:ext cx="5760720" cy="2077720"/>
+                    </a:xfrm>
+                    <a:prstGeom prst="rect">
+                      <a:avLst/>
+                    </a:prstGeom>
+                  </pic:spPr>
+                </pic:pic>
+              </a:graphicData>
+            </a:graphic>
+          </wp:inline>
+        </w:drawing>
+      </w:r>
+    </w:p>
+    <w:p>
+      <w:pPr>
         <w:pStyle w:val="Heading3"/>
       </w:pPr>
       <w:r>
+        <w:lastRenderedPageBreak/>
         <w:t>Users en permissies</w:t>
       </w:r>
     </w:p>
     <w:p>
+      <w:r>
+        <w:drawing>
+          <wp:inline distT="0" distB="0" distL="0" distR="0" wp14:anchorId="69E3F768" wp14:editId="2864CAF7">
+            <wp:extent cx="5760720" cy="2367280"/>
+            <wp:effectExtent l="0" t="0" r="0" b="0"/>
+            <wp:docPr id="1625037077" name="Picture 1" descr="A screenshot of a computer screen&#10;&#10;Description automatically generated"/>
+            <wp:cNvGraphicFramePr>
+              <a:graphicFrameLocks xmlns:a="http://schemas.openxmlformats.org/drawingml/2006/main" noChangeAspect="1"/>
+            </wp:cNvGraphicFramePr>
+            <a:graphic xmlns:a="http://schemas.openxmlformats.org/drawingml/2006/main">
+              <a:graphicData uri="http://schemas.openxmlformats.org/drawingml/2006/picture">
+                <pic:pic xmlns:pic="http://schemas.openxmlformats.org/drawingml/2006/picture">
+                  <pic:nvPicPr>
+                    <pic:cNvPr id="1625037077" name="Picture 1" descr="A screenshot of a computer screen&#10;&#10;Description automatically generated"/>
+                    <pic:cNvPicPr/>
+                  </pic:nvPicPr>
+                  <pic:blipFill>
+                    <a:blip r:embed="rId34"/>
+                    <a:stretch>
+                      <a:fillRect/>
+                    </a:stretch>
+                  </pic:blipFill>
+                  <pic:spPr>
+                    <a:xfrm>
+                      <a:off x="0" y="0"/>
+                      <a:ext cx="5760720" cy="2367280"/>
+                    </a:xfrm>
+                    <a:prstGeom prst="rect">
+                      <a:avLst/>
+                    </a:prstGeom>
+                  </pic:spPr>
+                </pic:pic>
+              </a:graphicData>
+            </a:graphic>
+          </wp:inline>
+        </w:drawing>
+      </w:r>
+    </w:p>
+    <w:p>
+      <w:pPr>
+        <w:pStyle w:val="ListParagraph"/>
+        <w:numPr>
+          <w:ilvl w:val="0"/>
+          <w:numId w:val="8"/>
+        </w:numPr>
+      </w:pPr>
+      <w:r>
+        <w:t>De rwx-rwx-rwx rechten zeggen iets of een bepaalde gebruiker, of groepen gebruikers iets mogen doen met de inhoud van de folder.</w:t>
+      </w:r>
+    </w:p>
+    <w:p>
+      <w:pPr>
+        <w:pStyle w:val="ListParagraph"/>
+      </w:pPr>
+      <w:r>
+        <w:t>De symbolen staan voor R = Lezen W = Schrijven en X = Uitvoeren</w:t>
+      </w:r>
+    </w:p>
+    <w:p>
+      <w:pPr>
+        <w:pStyle w:val="ListParagraph"/>
+      </w:pPr>
+      <w:r>
+        <w:t>De eerste rwx rij geld voor de eigenaar van de folder, de tweede voor een gebruikersgroep en de derde voor alle gebruikers.</w:t>
+      </w:r>
+    </w:p>
+    <w:p>
+      <w:pPr>
+        <w:pStyle w:val="ListParagraph"/>
+      </w:pPr>
+    </w:p>
+    <w:p>
+      <w:pPr>
+        <w:pStyle w:val="ListParagraph"/>
+        <w:numPr>
+          <w:ilvl w:val="0"/>
+          <w:numId w:val="8"/>
+        </w:numPr>
+      </w:pPr>
+      <w:r>
+        <w:t>Met het commando sudo chmod 777 command.sh geef je aa</w:t>
+      </w:r>
+      <w:r>
+        <w:t>n iedereen de toestemming om dat bestand te kunnen uitvoeren en kunnen aanpassen.</w:t>
+      </w:r>
+    </w:p>
+    <w:p>
+      <w:pPr>
+        <w:ind w:left="360"/>
+      </w:pPr>
+      <w:r>
+        <w:drawing>
+          <wp:inline distT="0" distB="0" distL="0" distR="0" wp14:anchorId="5986EC67" wp14:editId="5CD92B52">
+            <wp:extent cx="5760720" cy="3544570"/>
+            <wp:effectExtent l="0" t="0" r="0" b="0"/>
+            <wp:docPr id="128313992" name="Picture 1" descr="A screenshot of a computer program&#10;&#10;Description automatically generated"/>
+            <wp:cNvGraphicFramePr>
+              <a:graphicFrameLocks xmlns:a="http://schemas.openxmlformats.org/drawingml/2006/main" noChangeAspect="1"/>
+            </wp:cNvGraphicFramePr>
+            <a:graphic xmlns:a="http://schemas.openxmlformats.org/drawingml/2006/main">
+              <a:graphicData uri="http://schemas.openxmlformats.org/drawingml/2006/picture">
+                <pic:pic xmlns:pic="http://schemas.openxmlformats.org/drawingml/2006/picture">
+                  <pic:nvPicPr>
+                    <pic:cNvPr id="128313992" name="Picture 1" descr="A screenshot of a computer program&#10;&#10;Description automatically generated"/>
+                    <pic:cNvPicPr/>
+                  </pic:nvPicPr>
+                  <pic:blipFill>
+                    <a:blip r:embed="rId35"/>
+                    <a:stretch>
+                      <a:fillRect/>
+                    </a:stretch>
+                  </pic:blipFill>
+                  <pic:spPr>
+                    <a:xfrm>
+                      <a:off x="0" y="0"/>
+                      <a:ext cx="5760720" cy="3544570"/>
+                    </a:xfrm>
+                    <a:prstGeom prst="rect">
+                      <a:avLst/>
+                    </a:prstGeom>
+                  </pic:spPr>
+                </pic:pic>
+              </a:graphicData>
+            </a:graphic>
+          </wp:inline>
+        </w:drawing>
+      </w:r>
+    </w:p>
+    <w:p>
+      <w:pPr>
+        <w:pStyle w:val="ListParagraph"/>
+        <w:numPr>
+          <w:ilvl w:val="0"/>
+          <w:numId w:val="8"/>
+        </w:numPr>
+      </w:pPr>
+      <w:r>
+        <w:t>Met het commando sudo usermod -g kan je een nieuwe primary groep instellen bij een user.</w:t>
+      </w:r>
+      <w:r>
+        <w:t xml:space="preserve"> Dit zal ik laten zien in antwoord D) hieronder.</w:t>
+      </w:r>
+    </w:p>
+    <w:p>
+      <w:pPr>
+        <w:pStyle w:val="ListParagraph"/>
+        <w:numPr>
+          <w:ilvl w:val="0"/>
+          <w:numId w:val="8"/>
+        </w:numPr>
+      </w:pPr>
+    </w:p>
+    <w:p>
       <w:pPr>
         <w:pStyle w:val="Heading3"/>
       </w:pPr>
       <w:r>
+        <w:lastRenderedPageBreak/>
         <w:t>Installeren van applicaties</w:t>
       </w:r>
     </w:p>
@@ -6001,6 +5081,184 @@
     </w:lvl>
   </w:abstractNum>
   <w:abstractNum w:abstractNumId="2" w15:restartNumberingAfterBreak="0">
+    <w:nsid w:val="34B37925"/>
+    <w:multiLevelType w:val="hybridMultilevel"/>
+    <w:tmpl w:val="31DE7B8C"/>
+    <w:lvl w:ilvl="0" w:tplc="750CB304">
+      <w:start w:val="1"/>
+      <w:numFmt w:val="upperLetter"/>
+      <w:lvlText w:val="%1)"/>
+      <w:lvlJc w:val="left"/>
+      <w:pPr>
+        <w:ind w:left="720" w:hanging="360"/>
+      </w:pPr>
+      <w:rPr>
+        <w:rFonts w:hint="default"/>
+      </w:rPr>
+    </w:lvl>
+    <w:lvl w:ilvl="1" w:tplc="04090019" w:tentative="1">
+      <w:start w:val="1"/>
+      <w:numFmt w:val="lowerLetter"/>
+      <w:lvlText w:val="%2."/>
+      <w:lvlJc w:val="left"/>
+      <w:pPr>
+        <w:ind w:left="1440" w:hanging="360"/>
+      </w:pPr>
+    </w:lvl>
+    <w:lvl w:ilvl="2" w:tplc="0409001B" w:tentative="1">
+      <w:start w:val="1"/>
+      <w:numFmt w:val="lowerRoman"/>
+      <w:lvlText w:val="%3."/>
+      <w:lvlJc w:val="right"/>
+      <w:pPr>
+        <w:ind w:left="2160" w:hanging="180"/>
+      </w:pPr>
+    </w:lvl>
+    <w:lvl w:ilvl="3" w:tplc="0409000F" w:tentative="1">
+      <w:start w:val="1"/>
+      <w:numFmt w:val="decimal"/>
+      <w:lvlText w:val="%4."/>
+      <w:lvlJc w:val="left"/>
+      <w:pPr>
+        <w:ind w:left="2880" w:hanging="360"/>
+      </w:pPr>
+    </w:lvl>
+    <w:lvl w:ilvl="4" w:tplc="04090019" w:tentative="1">
+      <w:start w:val="1"/>
+      <w:numFmt w:val="lowerLetter"/>
+      <w:lvlText w:val="%5."/>
+      <w:lvlJc w:val="left"/>
+      <w:pPr>
+        <w:ind w:left="3600" w:hanging="360"/>
+      </w:pPr>
+    </w:lvl>
+    <w:lvl w:ilvl="5" w:tplc="0409001B" w:tentative="1">
+      <w:start w:val="1"/>
+      <w:numFmt w:val="lowerRoman"/>
+      <w:lvlText w:val="%6."/>
+      <w:lvlJc w:val="right"/>
+      <w:pPr>
+        <w:ind w:left="4320" w:hanging="180"/>
+      </w:pPr>
+    </w:lvl>
+    <w:lvl w:ilvl="6" w:tplc="0409000F" w:tentative="1">
+      <w:start w:val="1"/>
+      <w:numFmt w:val="decimal"/>
+      <w:lvlText w:val="%7."/>
+      <w:lvlJc w:val="left"/>
+      <w:pPr>
+        <w:ind w:left="5040" w:hanging="360"/>
+      </w:pPr>
+    </w:lvl>
+    <w:lvl w:ilvl="7" w:tplc="04090019" w:tentative="1">
+      <w:start w:val="1"/>
+      <w:numFmt w:val="lowerLetter"/>
+      <w:lvlText w:val="%8."/>
+      <w:lvlJc w:val="left"/>
+      <w:pPr>
+        <w:ind w:left="5760" w:hanging="360"/>
+      </w:pPr>
+    </w:lvl>
+    <w:lvl w:ilvl="8" w:tplc="0409001B" w:tentative="1">
+      <w:start w:val="1"/>
+      <w:numFmt w:val="lowerRoman"/>
+      <w:lvlText w:val="%9."/>
+      <w:lvlJc w:val="right"/>
+      <w:pPr>
+        <w:ind w:left="6480" w:hanging="180"/>
+      </w:pPr>
+    </w:lvl>
+  </w:abstractNum>
+  <w:abstractNum w:abstractNumId="3" w15:restartNumberingAfterBreak="0">
+    <w:nsid w:val="42BF50EB"/>
+    <w:multiLevelType w:val="hybridMultilevel"/>
+    <w:tmpl w:val="EE1E7A56"/>
+    <w:lvl w:ilvl="0" w:tplc="19AE8BF0">
+      <w:start w:val="1"/>
+      <w:numFmt w:val="upperLetter"/>
+      <w:lvlText w:val="%1)"/>
+      <w:lvlJc w:val="left"/>
+      <w:pPr>
+        <w:ind w:left="720" w:hanging="360"/>
+      </w:pPr>
+      <w:rPr>
+        <w:rFonts w:hint="default"/>
+      </w:rPr>
+    </w:lvl>
+    <w:lvl w:ilvl="1" w:tplc="04090019" w:tentative="1">
+      <w:start w:val="1"/>
+      <w:numFmt w:val="lowerLetter"/>
+      <w:lvlText w:val="%2."/>
+      <w:lvlJc w:val="left"/>
+      <w:pPr>
+        <w:ind w:left="1440" w:hanging="360"/>
+      </w:pPr>
+    </w:lvl>
+    <w:lvl w:ilvl="2" w:tplc="0409001B" w:tentative="1">
+      <w:start w:val="1"/>
+      <w:numFmt w:val="lowerRoman"/>
+      <w:lvlText w:val="%3."/>
+      <w:lvlJc w:val="right"/>
+      <w:pPr>
+        <w:ind w:left="2160" w:hanging="180"/>
+      </w:pPr>
+    </w:lvl>
+    <w:lvl w:ilvl="3" w:tplc="0409000F" w:tentative="1">
+      <w:start w:val="1"/>
+      <w:numFmt w:val="decimal"/>
+      <w:lvlText w:val="%4."/>
+      <w:lvlJc w:val="left"/>
+      <w:pPr>
+        <w:ind w:left="2880" w:hanging="360"/>
+      </w:pPr>
+    </w:lvl>
+    <w:lvl w:ilvl="4" w:tplc="04090019" w:tentative="1">
+      <w:start w:val="1"/>
+      <w:numFmt w:val="lowerLetter"/>
+      <w:lvlText w:val="%5."/>
+      <w:lvlJc w:val="left"/>
+      <w:pPr>
+        <w:ind w:left="3600" w:hanging="360"/>
+      </w:pPr>
+    </w:lvl>
+    <w:lvl w:ilvl="5" w:tplc="0409001B" w:tentative="1">
+      <w:start w:val="1"/>
+      <w:numFmt w:val="lowerRoman"/>
+      <w:lvlText w:val="%6."/>
+      <w:lvlJc w:val="right"/>
+      <w:pPr>
+        <w:ind w:left="4320" w:hanging="180"/>
+      </w:pPr>
+    </w:lvl>
+    <w:lvl w:ilvl="6" w:tplc="0409000F" w:tentative="1">
+      <w:start w:val="1"/>
+      <w:numFmt w:val="decimal"/>
+      <w:lvlText w:val="%7."/>
+      <w:lvlJc w:val="left"/>
+      <w:pPr>
+        <w:ind w:left="5040" w:hanging="360"/>
+      </w:pPr>
+    </w:lvl>
+    <w:lvl w:ilvl="7" w:tplc="04090019" w:tentative="1">
+      <w:start w:val="1"/>
+      <w:numFmt w:val="lowerLetter"/>
+      <w:lvlText w:val="%8."/>
+      <w:lvlJc w:val="left"/>
+      <w:pPr>
+        <w:ind w:left="5760" w:hanging="360"/>
+      </w:pPr>
+    </w:lvl>
+    <w:lvl w:ilvl="8" w:tplc="0409001B" w:tentative="1">
+      <w:start w:val="1"/>
+      <w:numFmt w:val="lowerRoman"/>
+      <w:lvlText w:val="%9."/>
+      <w:lvlJc w:val="right"/>
+      <w:pPr>
+        <w:ind w:left="6480" w:hanging="180"/>
+      </w:pPr>
+    </w:lvl>
+  </w:abstractNum>
+  <w:abstractNum w:abstractNumId="4" w15:restartNumberingAfterBreak="0">
     <w:nsid w:val="62D85545"/>
     <w:multiLevelType w:val="hybridMultilevel"/>
     <w:tmpl w:val="15C45EA2"/>
@@ -6086,7 +5344,185 @@
       </w:pPr>
     </w:lvl>
   </w:abstractNum>
-  <w:abstractNum w:abstractNumId="3" w15:restartNumberingAfterBreak="0">
+  <w:abstractNum w:abstractNumId="5" w15:restartNumberingAfterBreak="0">
+    <w:nsid w:val="75CC531F"/>
+    <w:multiLevelType w:val="hybridMultilevel"/>
+    <w:tmpl w:val="6DB8BCD4"/>
+    <w:lvl w:ilvl="0" w:tplc="3904A86A">
+      <w:start w:val="1"/>
+      <w:numFmt w:val="upperLetter"/>
+      <w:lvlText w:val="%1)"/>
+      <w:lvlJc w:val="left"/>
+      <w:pPr>
+        <w:ind w:left="720" w:hanging="360"/>
+      </w:pPr>
+      <w:rPr>
+        <w:rFonts w:hint="default"/>
+      </w:rPr>
+    </w:lvl>
+    <w:lvl w:ilvl="1" w:tplc="04090019" w:tentative="1">
+      <w:start w:val="1"/>
+      <w:numFmt w:val="lowerLetter"/>
+      <w:lvlText w:val="%2."/>
+      <w:lvlJc w:val="left"/>
+      <w:pPr>
+        <w:ind w:left="1440" w:hanging="360"/>
+      </w:pPr>
+    </w:lvl>
+    <w:lvl w:ilvl="2" w:tplc="0409001B" w:tentative="1">
+      <w:start w:val="1"/>
+      <w:numFmt w:val="lowerRoman"/>
+      <w:lvlText w:val="%3."/>
+      <w:lvlJc w:val="right"/>
+      <w:pPr>
+        <w:ind w:left="2160" w:hanging="180"/>
+      </w:pPr>
+    </w:lvl>
+    <w:lvl w:ilvl="3" w:tplc="0409000F" w:tentative="1">
+      <w:start w:val="1"/>
+      <w:numFmt w:val="decimal"/>
+      <w:lvlText w:val="%4."/>
+      <w:lvlJc w:val="left"/>
+      <w:pPr>
+        <w:ind w:left="2880" w:hanging="360"/>
+      </w:pPr>
+    </w:lvl>
+    <w:lvl w:ilvl="4" w:tplc="04090019" w:tentative="1">
+      <w:start w:val="1"/>
+      <w:numFmt w:val="lowerLetter"/>
+      <w:lvlText w:val="%5."/>
+      <w:lvlJc w:val="left"/>
+      <w:pPr>
+        <w:ind w:left="3600" w:hanging="360"/>
+      </w:pPr>
+    </w:lvl>
+    <w:lvl w:ilvl="5" w:tplc="0409001B" w:tentative="1">
+      <w:start w:val="1"/>
+      <w:numFmt w:val="lowerRoman"/>
+      <w:lvlText w:val="%6."/>
+      <w:lvlJc w:val="right"/>
+      <w:pPr>
+        <w:ind w:left="4320" w:hanging="180"/>
+      </w:pPr>
+    </w:lvl>
+    <w:lvl w:ilvl="6" w:tplc="0409000F" w:tentative="1">
+      <w:start w:val="1"/>
+      <w:numFmt w:val="decimal"/>
+      <w:lvlText w:val="%7."/>
+      <w:lvlJc w:val="left"/>
+      <w:pPr>
+        <w:ind w:left="5040" w:hanging="360"/>
+      </w:pPr>
+    </w:lvl>
+    <w:lvl w:ilvl="7" w:tplc="04090019" w:tentative="1">
+      <w:start w:val="1"/>
+      <w:numFmt w:val="lowerLetter"/>
+      <w:lvlText w:val="%8."/>
+      <w:lvlJc w:val="left"/>
+      <w:pPr>
+        <w:ind w:left="5760" w:hanging="360"/>
+      </w:pPr>
+    </w:lvl>
+    <w:lvl w:ilvl="8" w:tplc="0409001B" w:tentative="1">
+      <w:start w:val="1"/>
+      <w:numFmt w:val="lowerRoman"/>
+      <w:lvlText w:val="%9."/>
+      <w:lvlJc w:val="right"/>
+      <w:pPr>
+        <w:ind w:left="6480" w:hanging="180"/>
+      </w:pPr>
+    </w:lvl>
+  </w:abstractNum>
+  <w:abstractNum w:abstractNumId="6" w15:restartNumberingAfterBreak="0">
+    <w:nsid w:val="766C60E8"/>
+    <w:multiLevelType w:val="hybridMultilevel"/>
+    <w:tmpl w:val="0BE481F0"/>
+    <w:lvl w:ilvl="0" w:tplc="1228D50E">
+      <w:start w:val="1"/>
+      <w:numFmt w:val="upperLetter"/>
+      <w:lvlText w:val="%1)"/>
+      <w:lvlJc w:val="left"/>
+      <w:pPr>
+        <w:ind w:left="720" w:hanging="360"/>
+      </w:pPr>
+      <w:rPr>
+        <w:rFonts w:hint="default"/>
+      </w:rPr>
+    </w:lvl>
+    <w:lvl w:ilvl="1" w:tplc="04090019" w:tentative="1">
+      <w:start w:val="1"/>
+      <w:numFmt w:val="lowerLetter"/>
+      <w:lvlText w:val="%2."/>
+      <w:lvlJc w:val="left"/>
+      <w:pPr>
+        <w:ind w:left="1440" w:hanging="360"/>
+      </w:pPr>
+    </w:lvl>
+    <w:lvl w:ilvl="2" w:tplc="0409001B" w:tentative="1">
+      <w:start w:val="1"/>
+      <w:numFmt w:val="lowerRoman"/>
+      <w:lvlText w:val="%3."/>
+      <w:lvlJc w:val="right"/>
+      <w:pPr>
+        <w:ind w:left="2160" w:hanging="180"/>
+      </w:pPr>
+    </w:lvl>
+    <w:lvl w:ilvl="3" w:tplc="0409000F" w:tentative="1">
+      <w:start w:val="1"/>
+      <w:numFmt w:val="decimal"/>
+      <w:lvlText w:val="%4."/>
+      <w:lvlJc w:val="left"/>
+      <w:pPr>
+        <w:ind w:left="2880" w:hanging="360"/>
+      </w:pPr>
+    </w:lvl>
+    <w:lvl w:ilvl="4" w:tplc="04090019" w:tentative="1">
+      <w:start w:val="1"/>
+      <w:numFmt w:val="lowerLetter"/>
+      <w:lvlText w:val="%5."/>
+      <w:lvlJc w:val="left"/>
+      <w:pPr>
+        <w:ind w:left="3600" w:hanging="360"/>
+      </w:pPr>
+    </w:lvl>
+    <w:lvl w:ilvl="5" w:tplc="0409001B" w:tentative="1">
+      <w:start w:val="1"/>
+      <w:numFmt w:val="lowerRoman"/>
+      <w:lvlText w:val="%6."/>
+      <w:lvlJc w:val="right"/>
+      <w:pPr>
+        <w:ind w:left="4320" w:hanging="180"/>
+      </w:pPr>
+    </w:lvl>
+    <w:lvl w:ilvl="6" w:tplc="0409000F" w:tentative="1">
+      <w:start w:val="1"/>
+      <w:numFmt w:val="decimal"/>
+      <w:lvlText w:val="%7."/>
+      <w:lvlJc w:val="left"/>
+      <w:pPr>
+        <w:ind w:left="5040" w:hanging="360"/>
+      </w:pPr>
+    </w:lvl>
+    <w:lvl w:ilvl="7" w:tplc="04090019" w:tentative="1">
+      <w:start w:val="1"/>
+      <w:numFmt w:val="lowerLetter"/>
+      <w:lvlText w:val="%8."/>
+      <w:lvlJc w:val="left"/>
+      <w:pPr>
+        <w:ind w:left="5760" w:hanging="360"/>
+      </w:pPr>
+    </w:lvl>
+    <w:lvl w:ilvl="8" w:tplc="0409001B" w:tentative="1">
+      <w:start w:val="1"/>
+      <w:numFmt w:val="lowerRoman"/>
+      <w:lvlText w:val="%9."/>
+      <w:lvlJc w:val="right"/>
+      <w:pPr>
+        <w:ind w:left="6480" w:hanging="180"/>
+      </w:pPr>
+    </w:lvl>
+  </w:abstractNum>
+  <w:abstractNum w:abstractNumId="7" w15:restartNumberingAfterBreak="0">
     <w:nsid w:val="7A427AD4"/>
     <w:multiLevelType w:val="hybridMultilevel"/>
     <w:tmpl w:val="EF36A100"/>
@@ -6176,7 +5612,7 @@
     </w:lvl>
   </w:abstractNum>
   <w:num w:numId="1" w16cid:durableId="10299480">
-    <w:abstractNumId w:val="3"/>
+    <w:abstractNumId w:val="7"/>
   </w:num>
   <w:num w:numId="2" w16cid:durableId="1758987799">
     <w:abstractNumId w:val="0"/>
@@ -6185,6 +5621,18 @@
     <w:abstractNumId w:val="1"/>
   </w:num>
   <w:num w:numId="4" w16cid:durableId="724186194">
+    <w:abstractNumId w:val="4"/>
+  </w:num>
+  <w:num w:numId="5" w16cid:durableId="310868186">
+    <w:abstractNumId w:val="6"/>
+  </w:num>
+  <w:num w:numId="6" w16cid:durableId="1453327139">
+    <w:abstractNumId w:val="3"/>
+  </w:num>
+  <w:num w:numId="7" w16cid:durableId="986665713">
+    <w:abstractNumId w:val="5"/>
+  </w:num>
+  <w:num w:numId="8" w16cid:durableId="1142045671">
     <w:abstractNumId w:val="2"/>
   </w:num>
 </w:numbering>

</xml_diff>